<commit_message>
Encuestas NSU y efectos sociales COMPLETA preguntas
</commit_message>
<xml_diff>
--- a/public/bd/Encuesta NSU y Efectos Sociales.docx
+++ b/public/bd/Encuesta NSU y Efectos Sociales.docx
@@ -359,6 +359,7 @@
         <w:spacing w:after="0" w:line="240" w:lineRule="auto"/>
         <w:rPr>
           <w:rFonts w:eastAsia="Times New Roman" w:cs="Times New Roman"/>
+          <w:b/>
           <w:sz w:val="20"/>
           <w:szCs w:val="24"/>
           <w:lang w:eastAsia="es-CO"/>
@@ -384,6 +385,17 @@
         <w:t xml:space="preserve">  </w:t>
       </w:r>
     </w:p>
+    <w:p>
+      <w:pPr>
+        <w:spacing w:after="0" w:line="240" w:lineRule="auto"/>
+        <w:rPr>
+          <w:rFonts w:eastAsia="Times New Roman" w:cs="Times New Roman"/>
+          <w:sz w:val="20"/>
+          <w:szCs w:val="24"/>
+          <w:lang w:eastAsia="es-CO"/>
+        </w:rPr>
+      </w:pPr>
+    </w:p>
     <w:tbl>
       <w:tblPr>
         <w:tblStyle w:val="Tablaconcuadrcula"/>
@@ -403,6 +415,41 @@
       <w:tr>
         <w:tc>
           <w:tcPr>
+            <w:tcW w:w="11016" w:type="dxa"/>
+            <w:gridSpan w:val="7"/>
+            <w:shd w:val="clear" w:color="auto" w:fill="595959" w:themeFill="text1" w:themeFillTint="A6"/>
+          </w:tcPr>
+          <w:p>
+            <w:pPr>
+              <w:jc w:val="center"/>
+              <w:rPr>
+                <w:rFonts w:eastAsia="Times New Roman" w:cs="Times New Roman"/>
+                <w:b/>
+                <w:color w:val="FFFFFF" w:themeColor="background1"/>
+                <w:sz w:val="18"/>
+                <w:szCs w:val="14"/>
+                <w:lang w:eastAsia="es-CO"/>
+              </w:rPr>
+            </w:pPr>
+            <w:r>
+              <w:rPr>
+                <w:rFonts w:eastAsia="Times New Roman" w:cs="Times New Roman"/>
+                <w:b/>
+                <w:color w:val="FFFFFF" w:themeColor="background1"/>
+                <w:sz w:val="18"/>
+                <w:szCs w:val="14"/>
+                <w:lang w:eastAsia="es-CO"/>
+              </w:rPr>
+              <w:t>ENCUESTA NIVEL DE SATISFACCIÓN DE USUARIO</w:t>
+            </w:r>
+            <w:bookmarkStart w:id="0" w:name="_GoBack"/>
+            <w:bookmarkEnd w:id="0"/>
+          </w:p>
+        </w:tc>
+      </w:tr>
+      <w:tr>
+        <w:tc>
+          <w:tcPr>
             <w:tcW w:w="1526" w:type="dxa"/>
             <w:gridSpan w:val="2"/>
             <w:shd w:val="clear" w:color="auto" w:fill="BFBFBF" w:themeFill="background1" w:themeFillShade="BF"/>
@@ -2068,7 +2115,43 @@
                 <w:szCs w:val="14"/>
                 <w:lang w:eastAsia="es-CO"/>
               </w:rPr>
-              <w:t>14) en términos generales ¿cómo califica la capacitación que recibió en el KVD?</w:t>
+              <w:t>14)</w:t>
+            </w:r>
+            <w:r>
+              <w:rPr>
+                <w:rFonts w:eastAsia="Times New Roman" w:cs="Times New Roman"/>
+                <w:sz w:val="16"/>
+                <w:szCs w:val="14"/>
+                <w:lang w:eastAsia="es-CO"/>
+              </w:rPr>
+              <w:t xml:space="preserve"> ¿</w:t>
+            </w:r>
+            <w:r>
+              <w:rPr>
+                <w:rFonts w:eastAsia="Times New Roman" w:cs="Times New Roman"/>
+                <w:sz w:val="16"/>
+                <w:szCs w:val="14"/>
+                <w:lang w:eastAsia="es-CO"/>
+              </w:rPr>
+              <w:t>C</w:t>
+            </w:r>
+            <w:r>
+              <w:rPr>
+                <w:rFonts w:eastAsia="Times New Roman" w:cs="Times New Roman"/>
+                <w:sz w:val="16"/>
+                <w:szCs w:val="14"/>
+                <w:lang w:eastAsia="es-CO"/>
+              </w:rPr>
+              <w:t xml:space="preserve">ómo califica la utilidad de los temas dictados en las capacitaciones que recibió en el </w:t>
+            </w:r>
+            <w:r>
+              <w:rPr>
+                <w:rFonts w:eastAsia="Times New Roman" w:cs="Times New Roman"/>
+                <w:sz w:val="16"/>
+                <w:szCs w:val="14"/>
+                <w:lang w:eastAsia="es-CO"/>
+              </w:rPr>
+              <w:t>KVD?</w:t>
             </w:r>
           </w:p>
         </w:tc>
@@ -2225,7 +2308,25 @@
                 <w:szCs w:val="14"/>
                 <w:lang w:eastAsia="es-CO"/>
               </w:rPr>
-              <w:t>¿cómo califica la utilidad de las aplicaciones con las que cuenta el KVD (caja de herramientas)?</w:t>
+              <w:t>¿</w:t>
+            </w:r>
+            <w:r>
+              <w:rPr>
+                <w:rFonts w:eastAsia="Times New Roman" w:cs="Times New Roman"/>
+                <w:sz w:val="16"/>
+                <w:szCs w:val="14"/>
+                <w:lang w:eastAsia="es-CO"/>
+              </w:rPr>
+              <w:t>C</w:t>
+            </w:r>
+            <w:r>
+              <w:rPr>
+                <w:rFonts w:eastAsia="Times New Roman" w:cs="Times New Roman"/>
+                <w:sz w:val="16"/>
+                <w:szCs w:val="14"/>
+                <w:lang w:eastAsia="es-CO"/>
+              </w:rPr>
+              <w:t>ómo califica la utilidad de las aplicaciones con las que cuenta el KVD (caja de herramientas)?</w:t>
             </w:r>
           </w:p>
         </w:tc>
@@ -2364,7 +2465,25 @@
                 <w:szCs w:val="14"/>
                 <w:lang w:eastAsia="es-CO"/>
               </w:rPr>
-              <w:t>16) ¿cómo califica el desempeño del administrador y/o gestor que le dictó la capacitación?</w:t>
+              <w:t>16) ¿</w:t>
+            </w:r>
+            <w:r>
+              <w:rPr>
+                <w:rFonts w:eastAsia="Times New Roman" w:cs="Times New Roman"/>
+                <w:sz w:val="16"/>
+                <w:szCs w:val="14"/>
+                <w:lang w:eastAsia="es-CO"/>
+              </w:rPr>
+              <w:t>C</w:t>
+            </w:r>
+            <w:r>
+              <w:rPr>
+                <w:rFonts w:eastAsia="Times New Roman" w:cs="Times New Roman"/>
+                <w:sz w:val="16"/>
+                <w:szCs w:val="14"/>
+                <w:lang w:eastAsia="es-CO"/>
+              </w:rPr>
+              <w:t>ómo califica el desempeño del administrador y/o gestor que le dictó la capacitación?</w:t>
             </w:r>
           </w:p>
         </w:tc>
@@ -2941,7 +3060,7 @@
                 <w:szCs w:val="14"/>
                 <w:lang w:eastAsia="es-CO"/>
               </w:rPr>
-              <w:t>¿el centro poblado cuenta con afiches que ofrecen los servicios del kiosco vive digital?</w:t>
+              <w:t xml:space="preserve">¿el centro poblado cuenta con afiches que ofrecen los servicios del </w:t>
             </w:r>
             <w:r>
               <w:rPr>
@@ -2950,27 +3069,34 @@
                 <w:szCs w:val="14"/>
                 <w:lang w:eastAsia="es-CO"/>
               </w:rPr>
+              <w:t>Kiosco Vive Digital</w:t>
+            </w:r>
+            <w:r>
+              <w:rPr>
+                <w:rFonts w:eastAsia="Times New Roman" w:cs="Times New Roman"/>
+                <w:sz w:val="16"/>
+                <w:szCs w:val="14"/>
+                <w:lang w:eastAsia="es-CO"/>
+              </w:rPr>
+              <w:t>?</w:t>
+            </w:r>
+            <w:r>
+              <w:rPr>
+                <w:rFonts w:eastAsia="Times New Roman" w:cs="Times New Roman"/>
+                <w:sz w:val="16"/>
+                <w:szCs w:val="14"/>
+                <w:lang w:eastAsia="es-CO"/>
+              </w:rPr>
               <w:t xml:space="preserve">  </w:t>
             </w:r>
-            <w:proofErr w:type="spellStart"/>
-            <w:r>
-              <w:rPr>
-                <w:rFonts w:eastAsia="Times New Roman" w:cs="Times New Roman"/>
-                <w:sz w:val="17"/>
-                <w:szCs w:val="17"/>
-                <w:lang w:eastAsia="es-CO"/>
-              </w:rPr>
-              <w:t>Si</w:t>
-            </w:r>
-            <w:proofErr w:type="spellEnd"/>
-            <w:r>
-              <w:rPr>
-                <w:rFonts w:eastAsia="Times New Roman" w:cs="Times New Roman"/>
-                <w:sz w:val="17"/>
-                <w:szCs w:val="17"/>
-                <w:lang w:eastAsia="es-CO"/>
-              </w:rPr>
-              <w:t xml:space="preserve">____ No_____ </w:t>
+            <w:r>
+              <w:rPr>
+                <w:rFonts w:eastAsia="Times New Roman" w:cs="Times New Roman"/>
+                <w:sz w:val="17"/>
+                <w:szCs w:val="17"/>
+                <w:lang w:eastAsia="es-CO"/>
+              </w:rPr>
+              <w:t xml:space="preserve">Si____ No_____ </w:t>
             </w:r>
             <w:r>
               <w:rPr>
@@ -3007,6 +3133,38 @@
       <w:tr>
         <w:tc>
           <w:tcPr>
+            <w:tcW w:w="11016" w:type="dxa"/>
+            <w:gridSpan w:val="7"/>
+            <w:shd w:val="clear" w:color="auto" w:fill="595959" w:themeFill="text1" w:themeFillTint="A6"/>
+          </w:tcPr>
+          <w:p>
+            <w:pPr>
+              <w:jc w:val="center"/>
+              <w:rPr>
+                <w:rFonts w:eastAsia="Times New Roman" w:cs="Times New Roman"/>
+                <w:b/>
+                <w:sz w:val="16"/>
+                <w:szCs w:val="17"/>
+                <w:lang w:eastAsia="es-CO"/>
+              </w:rPr>
+            </w:pPr>
+            <w:r>
+              <w:rPr>
+                <w:rFonts w:eastAsia="Times New Roman" w:cs="Times New Roman"/>
+                <w:b/>
+                <w:color w:val="FFFFFF" w:themeColor="background1"/>
+                <w:sz w:val="16"/>
+                <w:szCs w:val="17"/>
+                <w:lang w:eastAsia="es-CO"/>
+              </w:rPr>
+              <w:t>ENCUESTA DE MEDICIÓN DE EFECTOS SOCIALES</w:t>
+            </w:r>
+          </w:p>
+        </w:tc>
+      </w:tr>
+      <w:tr>
+        <w:tc>
+          <w:tcPr>
             <w:tcW w:w="1101" w:type="dxa"/>
             <w:vMerge w:val="restart"/>
           </w:tcPr>
@@ -3167,26 +3325,6 @@
               </w:rPr>
               <w:t xml:space="preserve">Si____ No_____ </w:t>
             </w:r>
-            <w:proofErr w:type="spellStart"/>
-            <w:r>
-              <w:rPr>
-                <w:rFonts w:eastAsia="Times New Roman" w:cs="Times New Roman"/>
-                <w:sz w:val="17"/>
-                <w:szCs w:val="17"/>
-                <w:lang w:eastAsia="es-CO"/>
-              </w:rPr>
-              <w:t>No</w:t>
-            </w:r>
-            <w:proofErr w:type="spellEnd"/>
-            <w:r>
-              <w:rPr>
-                <w:rFonts w:eastAsia="Times New Roman" w:cs="Times New Roman"/>
-                <w:sz w:val="17"/>
-                <w:szCs w:val="17"/>
-                <w:lang w:eastAsia="es-CO"/>
-              </w:rPr>
-              <w:t xml:space="preserve"> responde ___</w:t>
-            </w:r>
           </w:p>
         </w:tc>
       </w:tr>
@@ -3275,8 +3413,8 @@
             <w:r>
               <w:rPr>
                 <w:rFonts w:eastAsia="Times New Roman" w:cs="Times New Roman"/>
-                <w:sz w:val="17"/>
-                <w:szCs w:val="17"/>
+                <w:sz w:val="16"/>
+                <w:szCs w:val="14"/>
                 <w:lang w:eastAsia="es-CO"/>
               </w:rPr>
               <w:t>No</w:t>
@@ -3285,11 +3423,11 @@
             <w:r>
               <w:rPr>
                 <w:rFonts w:eastAsia="Times New Roman" w:cs="Times New Roman"/>
-                <w:sz w:val="17"/>
-                <w:szCs w:val="17"/>
-                <w:lang w:eastAsia="es-CO"/>
-              </w:rPr>
-              <w:t xml:space="preserve"> responde _____</w:t>
+                <w:sz w:val="16"/>
+                <w:szCs w:val="14"/>
+                <w:lang w:eastAsia="es-CO"/>
+              </w:rPr>
+              <w:t xml:space="preserve"> sabe / No responde</w:t>
             </w:r>
           </w:p>
         </w:tc>
@@ -3493,7 +3631,27 @@
                 <w:szCs w:val="17"/>
                 <w:lang w:eastAsia="es-CO"/>
               </w:rPr>
-              <w:t>5. ¿Qué conocimientos y habilidades informáticas ha adquirido?</w:t>
+              <w:t>5. ¿Qué conocimientos y habil</w:t>
+            </w:r>
+            <w:r>
+              <w:rPr>
+                <w:rFonts w:eastAsia="Times New Roman" w:cs="Times New Roman"/>
+                <w:b/>
+                <w:sz w:val="17"/>
+                <w:szCs w:val="17"/>
+                <w:lang w:eastAsia="es-CO"/>
+              </w:rPr>
+              <w:t>idades informáticas adquirió</w:t>
+            </w:r>
+            <w:r>
+              <w:rPr>
+                <w:rFonts w:eastAsia="Times New Roman" w:cs="Times New Roman"/>
+                <w:b/>
+                <w:sz w:val="17"/>
+                <w:szCs w:val="17"/>
+                <w:lang w:eastAsia="es-CO"/>
+              </w:rPr>
+              <w:t>?</w:t>
             </w:r>
             <w:r>
               <w:rPr>
@@ -3688,7 +3846,7 @@
                 <w:szCs w:val="17"/>
                 <w:lang w:eastAsia="es-CO"/>
               </w:rPr>
-              <w:t xml:space="preserve"> responde _____</w:t>
+              <w:t xml:space="preserve"> Sabe / No Responde</w:t>
             </w:r>
           </w:p>
         </w:tc>
@@ -4008,17 +4166,7 @@
                 <w:szCs w:val="17"/>
                 <w:lang w:eastAsia="es-CO"/>
               </w:rPr>
-              <w:t xml:space="preserve">12.  </w:t>
-            </w:r>
-            <w:r>
-              <w:rPr>
-                <w:rFonts w:eastAsia="Times New Roman" w:cs="Times New Roman"/>
-                <w:b/>
-                <w:sz w:val="17"/>
-                <w:szCs w:val="17"/>
-                <w:lang w:eastAsia="es-CO"/>
-              </w:rPr>
-              <w:t xml:space="preserve">¿Sabe que servicios tiene el Kiosco Vive Digital? </w:t>
+              <w:t>11.</w:t>
             </w:r>
             <w:r>
               <w:rPr>
@@ -4030,24 +4178,95 @@
               </w:rPr>
               <w:t xml:space="preserve"> </w:t>
             </w:r>
-          </w:p>
-          <w:p>
-            <w:pPr>
-              <w:rPr>
-                <w:rFonts w:eastAsia="Times New Roman" w:cs="Times New Roman"/>
-                <w:sz w:val="17"/>
-                <w:szCs w:val="17"/>
-                <w:lang w:eastAsia="es-CO"/>
-              </w:rPr>
-            </w:pPr>
-            <w:r>
-              <w:rPr>
-                <w:rFonts w:eastAsia="Times New Roman" w:cs="Times New Roman"/>
-                <w:sz w:val="17"/>
-                <w:szCs w:val="17"/>
-                <w:lang w:eastAsia="es-CO"/>
-              </w:rPr>
-              <w:t>Servicio de Teléfono ___  Televisión ___ Acceso Público a Internet ____  Empresa de Computadores_____   No Sabe / No Responde ___</w:t>
+            <w:r>
+              <w:rPr>
+                <w:rFonts w:eastAsia="Times New Roman" w:cs="Times New Roman"/>
+                <w:b/>
+                <w:sz w:val="17"/>
+                <w:szCs w:val="17"/>
+                <w:lang w:eastAsia="es-CO"/>
+              </w:rPr>
+              <w:t>Cree que es importante acceder al uso de las Tecnologías para mejorar la calidad de vida de su comunidad</w:t>
+            </w:r>
+            <w:proofErr w:type="gramStart"/>
+            <w:r>
+              <w:rPr>
+                <w:rFonts w:eastAsia="Times New Roman" w:cs="Times New Roman"/>
+                <w:b/>
+                <w:sz w:val="17"/>
+                <w:szCs w:val="17"/>
+                <w:lang w:eastAsia="es-CO"/>
+              </w:rPr>
+              <w:t>?</w:t>
+            </w:r>
+            <w:proofErr w:type="gramEnd"/>
+            <w:r>
+              <w:rPr>
+                <w:rFonts w:eastAsia="Times New Roman" w:cs="Times New Roman"/>
+                <w:b/>
+                <w:sz w:val="17"/>
+                <w:szCs w:val="17"/>
+                <w:lang w:eastAsia="es-CO"/>
+              </w:rPr>
+              <w:t xml:space="preserve"> </w:t>
+            </w:r>
+            <w:proofErr w:type="spellStart"/>
+            <w:r>
+              <w:rPr>
+                <w:rFonts w:eastAsia="Times New Roman" w:cs="Times New Roman"/>
+                <w:sz w:val="17"/>
+                <w:szCs w:val="17"/>
+                <w:lang w:eastAsia="es-CO"/>
+              </w:rPr>
+              <w:t>Si</w:t>
+            </w:r>
+            <w:proofErr w:type="spellEnd"/>
+            <w:r>
+              <w:rPr>
+                <w:rFonts w:eastAsia="Times New Roman" w:cs="Times New Roman"/>
+                <w:sz w:val="17"/>
+                <w:szCs w:val="17"/>
+                <w:lang w:eastAsia="es-CO"/>
+              </w:rPr>
+              <w:t>_ No_</w:t>
+            </w:r>
+            <w:r>
+              <w:rPr>
+                <w:rFonts w:eastAsia="Times New Roman" w:cs="Times New Roman"/>
+                <w:sz w:val="17"/>
+                <w:szCs w:val="17"/>
+                <w:lang w:eastAsia="es-CO"/>
+              </w:rPr>
+              <w:t>_</w:t>
+            </w:r>
+            <w:r>
+              <w:rPr>
+                <w:rFonts w:eastAsia="Times New Roman" w:cs="Times New Roman"/>
+                <w:sz w:val="17"/>
+                <w:szCs w:val="17"/>
+                <w:lang w:eastAsia="es-CO"/>
+              </w:rPr>
+              <w:t xml:space="preserve"> </w:t>
+            </w:r>
+            <w:proofErr w:type="spellStart"/>
+            <w:r>
+              <w:rPr>
+                <w:rFonts w:eastAsia="Times New Roman" w:cs="Times New Roman"/>
+                <w:sz w:val="17"/>
+                <w:szCs w:val="17"/>
+                <w:lang w:eastAsia="es-CO"/>
+              </w:rPr>
+              <w:t>No</w:t>
+            </w:r>
+            <w:proofErr w:type="spellEnd"/>
+            <w:r>
+              <w:rPr>
+                <w:rFonts w:eastAsia="Times New Roman" w:cs="Times New Roman"/>
+                <w:sz w:val="17"/>
+                <w:szCs w:val="17"/>
+                <w:lang w:eastAsia="es-CO"/>
+              </w:rPr>
+              <w:t xml:space="preserve"> responde ___</w:t>
             </w:r>
           </w:p>
         </w:tc>
@@ -4056,7 +4275,7 @@
         <w:tc>
           <w:tcPr>
             <w:tcW w:w="1101" w:type="dxa"/>
-            <w:vMerge w:val="restart"/>
+            <w:vMerge/>
           </w:tcPr>
           <w:p>
             <w:pPr>
@@ -4067,16 +4286,6 @@
                 <w:lang w:eastAsia="es-CO"/>
               </w:rPr>
             </w:pPr>
-            <w:r>
-              <w:rPr>
-                <w:rFonts w:eastAsia="Times New Roman" w:cs="Times New Roman"/>
-                <w:b/>
-                <w:sz w:val="12"/>
-                <w:szCs w:val="16"/>
-                <w:lang w:eastAsia="es-CO"/>
-              </w:rPr>
-              <w:t>FRECUENCIA DE USO DE LOS SERVICIOS</w:t>
-            </w:r>
           </w:p>
         </w:tc>
         <w:tc>
@@ -4088,24 +4297,36 @@
             <w:pPr>
               <w:rPr>
                 <w:rFonts w:eastAsia="Times New Roman" w:cs="Times New Roman"/>
-                <w:sz w:val="17"/>
-                <w:szCs w:val="17"/>
-                <w:lang w:eastAsia="es-CO"/>
-              </w:rPr>
-            </w:pPr>
-            <w:r>
-              <w:rPr>
-                <w:rFonts w:eastAsia="Times New Roman" w:cs="Times New Roman"/>
-                <w:b/>
-                <w:sz w:val="17"/>
-                <w:szCs w:val="17"/>
-                <w:lang w:eastAsia="es-CO"/>
-              </w:rPr>
-              <w:t>14. ¿Con qué frecuencia utiliza los servicios ofrecidos?</w:t>
-            </w:r>
-            <w:r>
-              <w:rPr>
-                <w:rFonts w:eastAsia="Times New Roman" w:cs="Times New Roman"/>
+                <w:b/>
+                <w:sz w:val="17"/>
+                <w:szCs w:val="17"/>
+                <w:lang w:eastAsia="es-CO"/>
+              </w:rPr>
+            </w:pPr>
+            <w:r>
+              <w:rPr>
+                <w:rFonts w:eastAsia="Times New Roman" w:cs="Times New Roman"/>
+                <w:b/>
+                <w:sz w:val="17"/>
+                <w:szCs w:val="17"/>
+                <w:lang w:eastAsia="es-CO"/>
+              </w:rPr>
+              <w:t xml:space="preserve">12.  </w:t>
+            </w:r>
+            <w:r>
+              <w:rPr>
+                <w:rFonts w:eastAsia="Times New Roman" w:cs="Times New Roman"/>
+                <w:b/>
+                <w:sz w:val="17"/>
+                <w:szCs w:val="17"/>
+                <w:lang w:eastAsia="es-CO"/>
+              </w:rPr>
+              <w:t xml:space="preserve">¿Sabe que servicios tiene el Kiosco Vive Digital? </w:t>
+            </w:r>
+            <w:r>
+              <w:rPr>
+                <w:rFonts w:eastAsia="Times New Roman" w:cs="Times New Roman"/>
+                <w:b/>
                 <w:sz w:val="17"/>
                 <w:szCs w:val="17"/>
                 <w:lang w:eastAsia="es-CO"/>
@@ -4119,99 +4340,26 @@
                 <w:szCs w:val="17"/>
                 <w:lang w:eastAsia="es-CO"/>
               </w:rPr>
-              <w:t xml:space="preserve">1 </w:t>
-            </w:r>
-            <w:proofErr w:type="spellStart"/>
-            <w:r>
-              <w:rPr>
-                <w:rFonts w:eastAsia="Times New Roman" w:cs="Times New Roman"/>
-                <w:sz w:val="17"/>
-                <w:szCs w:val="17"/>
-                <w:lang w:eastAsia="es-CO"/>
-              </w:rPr>
-              <w:t>VezX</w:t>
-            </w:r>
-            <w:r>
-              <w:rPr>
-                <w:rFonts w:eastAsia="Times New Roman" w:cs="Times New Roman"/>
-                <w:sz w:val="17"/>
-                <w:szCs w:val="17"/>
-                <w:lang w:eastAsia="es-CO"/>
-              </w:rPr>
-              <w:t>Semana</w:t>
-            </w:r>
-            <w:proofErr w:type="spellEnd"/>
-            <w:r>
-              <w:rPr>
-                <w:rFonts w:eastAsia="Times New Roman" w:cs="Times New Roman"/>
-                <w:sz w:val="17"/>
-                <w:szCs w:val="17"/>
-                <w:lang w:eastAsia="es-CO"/>
-              </w:rPr>
-              <w:t>__</w:t>
-            </w:r>
-            <w:r>
-              <w:rPr>
-                <w:rFonts w:eastAsia="Times New Roman" w:cs="Times New Roman"/>
-                <w:sz w:val="17"/>
-                <w:szCs w:val="17"/>
-                <w:lang w:eastAsia="es-CO"/>
-              </w:rPr>
-              <w:t xml:space="preserve"> 2 a 6 Veces por Semana__</w:t>
-            </w:r>
-            <w:r>
-              <w:rPr>
-                <w:rFonts w:eastAsia="Times New Roman" w:cs="Times New Roman"/>
-                <w:sz w:val="17"/>
-                <w:szCs w:val="17"/>
-                <w:lang w:eastAsia="es-CO"/>
-              </w:rPr>
-              <w:t xml:space="preserve"> </w:t>
-            </w:r>
-            <w:r>
-              <w:rPr>
-                <w:rFonts w:eastAsia="Times New Roman" w:cs="Times New Roman"/>
-                <w:sz w:val="17"/>
-                <w:szCs w:val="17"/>
-                <w:lang w:eastAsia="es-CO"/>
-              </w:rPr>
-              <w:t xml:space="preserve"> Diario</w:t>
-            </w:r>
-            <w:r>
-              <w:rPr>
-                <w:rFonts w:eastAsia="Times New Roman" w:cs="Times New Roman"/>
-                <w:sz w:val="17"/>
-                <w:szCs w:val="17"/>
-                <w:lang w:eastAsia="es-CO"/>
-              </w:rPr>
-              <w:t>__</w:t>
-            </w:r>
-            <w:r>
-              <w:rPr>
-                <w:rFonts w:eastAsia="Times New Roman" w:cs="Times New Roman"/>
-                <w:sz w:val="17"/>
-                <w:szCs w:val="17"/>
-                <w:lang w:eastAsia="es-CO"/>
-              </w:rPr>
-              <w:t xml:space="preserve"> Nunca__</w:t>
-            </w:r>
-            <w:r>
-              <w:rPr>
-                <w:rFonts w:eastAsia="Times New Roman" w:cs="Times New Roman"/>
-                <w:sz w:val="17"/>
-                <w:szCs w:val="17"/>
-                <w:lang w:eastAsia="es-CO"/>
-              </w:rPr>
-              <w:t xml:space="preserve"> No </w:t>
-            </w:r>
-            <w:r>
-              <w:rPr>
-                <w:rFonts w:eastAsia="Times New Roman" w:cs="Times New Roman"/>
-                <w:sz w:val="17"/>
-                <w:szCs w:val="17"/>
-                <w:lang w:eastAsia="es-CO"/>
-              </w:rPr>
-              <w:t>Responde__</w:t>
+              <w:t>(Puede seleccionar más de una opción)</w:t>
+            </w:r>
+          </w:p>
+          <w:p>
+            <w:pPr>
+              <w:rPr>
+                <w:rFonts w:eastAsia="Times New Roman" w:cs="Times New Roman"/>
+                <w:sz w:val="17"/>
+                <w:szCs w:val="17"/>
+                <w:lang w:eastAsia="es-CO"/>
+              </w:rPr>
+            </w:pPr>
+            <w:r>
+              <w:rPr>
+                <w:rFonts w:eastAsia="Times New Roman" w:cs="Times New Roman"/>
+                <w:sz w:val="17"/>
+                <w:szCs w:val="17"/>
+                <w:lang w:eastAsia="es-CO"/>
+              </w:rPr>
+              <w:t>Servicio de Teléfono ___  Televisión ___ Acceso Público a Internet ____  Empresa de Computadores_____   No Sabe / No Responde ___</w:t>
             </w:r>
           </w:p>
         </w:tc>
@@ -4220,7 +4368,7 @@
         <w:tc>
           <w:tcPr>
             <w:tcW w:w="1101" w:type="dxa"/>
-            <w:vMerge/>
+            <w:vMerge w:val="restart"/>
           </w:tcPr>
           <w:p>
             <w:pPr>
@@ -4231,6 +4379,16 @@
                 <w:lang w:eastAsia="es-CO"/>
               </w:rPr>
             </w:pPr>
+            <w:r>
+              <w:rPr>
+                <w:rFonts w:eastAsia="Times New Roman" w:cs="Times New Roman"/>
+                <w:b/>
+                <w:sz w:val="12"/>
+                <w:szCs w:val="16"/>
+                <w:lang w:eastAsia="es-CO"/>
+              </w:rPr>
+              <w:t>FRECUENCIA DE USO DE LOS SERVICIOS</w:t>
+            </w:r>
           </w:p>
         </w:tc>
         <w:tc>
@@ -4255,66 +4413,128 @@
                 <w:szCs w:val="17"/>
                 <w:lang w:eastAsia="es-CO"/>
               </w:rPr>
-              <w:t>15</w:t>
-            </w:r>
-            <w:r>
-              <w:rPr>
-                <w:rFonts w:eastAsia="Times New Roman" w:cs="Times New Roman"/>
-                <w:b/>
-                <w:sz w:val="17"/>
-                <w:szCs w:val="17"/>
-                <w:lang w:eastAsia="es-CO"/>
-              </w:rPr>
-              <w:t xml:space="preserve">.  </w:t>
-            </w:r>
-            <w:r>
-              <w:rPr>
-                <w:rFonts w:eastAsia="Times New Roman" w:cs="Times New Roman"/>
-                <w:b/>
-                <w:sz w:val="17"/>
-                <w:szCs w:val="17"/>
-                <w:lang w:eastAsia="es-CO"/>
-              </w:rPr>
-              <w:t>¿</w:t>
-            </w:r>
-            <w:r>
-              <w:rPr>
-                <w:rFonts w:eastAsia="Times New Roman" w:cs="Times New Roman"/>
-                <w:b/>
-                <w:sz w:val="17"/>
-                <w:szCs w:val="17"/>
-                <w:lang w:eastAsia="es-CO"/>
-              </w:rPr>
-              <w:t xml:space="preserve">En cuáles de los aspectos que se enuncian a continuación, usted considera que su situación personal ha mejorado, desde el inicio de las operaciones del KVD </w:t>
-            </w:r>
-            <w:r>
-              <w:rPr>
-                <w:rFonts w:eastAsia="Times New Roman" w:cs="Times New Roman"/>
-                <w:b/>
-                <w:sz w:val="17"/>
-                <w:szCs w:val="17"/>
-                <w:lang w:eastAsia="es-CO"/>
-              </w:rPr>
-              <w:t xml:space="preserve">hasta hoy? </w:t>
-            </w:r>
-            <w:r>
-              <w:rPr>
-                <w:rFonts w:eastAsia="Times New Roman" w:cs="Times New Roman"/>
-                <w:sz w:val="17"/>
-                <w:szCs w:val="17"/>
-                <w:lang w:eastAsia="es-CO"/>
-              </w:rPr>
-              <w:t>Oportunidades Académicas__ Interacción Social__ Oportunidades Laborales__ Ninguna__</w:t>
-            </w:r>
-            <w:r>
-              <w:rPr>
-                <w:rFonts w:eastAsia="Times New Roman" w:cs="Times New Roman"/>
-                <w:b/>
+              <w:t>1</w:t>
+            </w:r>
+            <w:r>
+              <w:rPr>
+                <w:rFonts w:eastAsia="Times New Roman" w:cs="Times New Roman"/>
+                <w:b/>
+                <w:sz w:val="17"/>
+                <w:szCs w:val="17"/>
+                <w:lang w:eastAsia="es-CO"/>
+              </w:rPr>
+              <w:t>3</w:t>
+            </w:r>
+            <w:r>
+              <w:rPr>
+                <w:rFonts w:eastAsia="Times New Roman" w:cs="Times New Roman"/>
+                <w:b/>
+                <w:sz w:val="17"/>
+                <w:szCs w:val="17"/>
+                <w:lang w:eastAsia="es-CO"/>
+              </w:rPr>
+              <w:t>. ¿Con qué frecuencia utiliza los servicios ofrecidos?</w:t>
+            </w:r>
+            <w:r>
+              <w:rPr>
+                <w:rFonts w:eastAsia="Times New Roman" w:cs="Times New Roman"/>
                 <w:sz w:val="17"/>
                 <w:szCs w:val="17"/>
                 <w:lang w:eastAsia="es-CO"/>
               </w:rPr>
               <w:t xml:space="preserve"> </w:t>
+            </w:r>
+            <w:r>
+              <w:rPr>
+                <w:rFonts w:eastAsia="Times New Roman" w:cs="Times New Roman"/>
+                <w:sz w:val="17"/>
+                <w:szCs w:val="17"/>
+                <w:lang w:eastAsia="es-CO"/>
+              </w:rPr>
+              <w:t xml:space="preserve">1 </w:t>
+            </w:r>
+            <w:proofErr w:type="spellStart"/>
+            <w:r>
+              <w:rPr>
+                <w:rFonts w:eastAsia="Times New Roman" w:cs="Times New Roman"/>
+                <w:sz w:val="17"/>
+                <w:szCs w:val="17"/>
+                <w:lang w:eastAsia="es-CO"/>
+              </w:rPr>
+              <w:t>VezX</w:t>
+            </w:r>
+            <w:r>
+              <w:rPr>
+                <w:rFonts w:eastAsia="Times New Roman" w:cs="Times New Roman"/>
+                <w:sz w:val="17"/>
+                <w:szCs w:val="17"/>
+                <w:lang w:eastAsia="es-CO"/>
+              </w:rPr>
+              <w:t>Semana</w:t>
+            </w:r>
+            <w:proofErr w:type="spellEnd"/>
+            <w:r>
+              <w:rPr>
+                <w:rFonts w:eastAsia="Times New Roman" w:cs="Times New Roman"/>
+                <w:sz w:val="17"/>
+                <w:szCs w:val="17"/>
+                <w:lang w:eastAsia="es-CO"/>
+              </w:rPr>
+              <w:t>__</w:t>
+            </w:r>
+            <w:r>
+              <w:rPr>
+                <w:rFonts w:eastAsia="Times New Roman" w:cs="Times New Roman"/>
+                <w:sz w:val="17"/>
+                <w:szCs w:val="17"/>
+                <w:lang w:eastAsia="es-CO"/>
+              </w:rPr>
+              <w:t xml:space="preserve"> 2 a 6 Veces por Semana_ Diario</w:t>
+            </w:r>
+            <w:r>
+              <w:rPr>
+                <w:rFonts w:eastAsia="Times New Roman" w:cs="Times New Roman"/>
+                <w:sz w:val="17"/>
+                <w:szCs w:val="17"/>
+                <w:lang w:eastAsia="es-CO"/>
+              </w:rPr>
+              <w:t>__</w:t>
+            </w:r>
+            <w:r>
+              <w:rPr>
+                <w:rFonts w:eastAsia="Times New Roman" w:cs="Times New Roman"/>
+                <w:sz w:val="17"/>
+                <w:szCs w:val="17"/>
+                <w:lang w:eastAsia="es-CO"/>
+              </w:rPr>
+              <w:t xml:space="preserve"> Nunca_</w:t>
+            </w:r>
+            <w:r>
+              <w:rPr>
+                <w:rFonts w:eastAsia="Times New Roman" w:cs="Times New Roman"/>
+                <w:sz w:val="17"/>
+                <w:szCs w:val="17"/>
+                <w:lang w:eastAsia="es-CO"/>
+              </w:rPr>
+              <w:t xml:space="preserve"> </w:t>
+            </w:r>
+            <w:r>
+              <w:rPr>
+                <w:rFonts w:eastAsia="Times New Roman" w:cs="Times New Roman"/>
+                <w:sz w:val="17"/>
+                <w:szCs w:val="17"/>
+                <w:lang w:eastAsia="es-CO"/>
+              </w:rPr>
+              <w:t>No Sabe/</w:t>
+            </w:r>
+            <w:r>
+              <w:rPr>
+                <w:rFonts w:eastAsia="Times New Roman" w:cs="Times New Roman"/>
+                <w:sz w:val="17"/>
+                <w:szCs w:val="17"/>
+                <w:lang w:eastAsia="es-CO"/>
+              </w:rPr>
+              <w:t>No Responde_</w:t>
             </w:r>
           </w:p>
         </w:tc>
@@ -4323,65 +4543,17 @@
         <w:tc>
           <w:tcPr>
             <w:tcW w:w="1101" w:type="dxa"/>
-            <w:vMerge w:val="restart"/>
-          </w:tcPr>
-          <w:p>
-            <w:pPr>
-              <w:rPr>
-                <w:rFonts w:eastAsia="Times New Roman" w:cs="Times New Roman"/>
-                <w:b/>
+            <w:vMerge/>
+          </w:tcPr>
+          <w:p>
+            <w:pPr>
+              <w:rPr>
+                <w:rFonts w:eastAsia="Times New Roman" w:cs="Times New Roman"/>
                 <w:sz w:val="12"/>
                 <w:szCs w:val="16"/>
                 <w:lang w:eastAsia="es-CO"/>
               </w:rPr>
             </w:pPr>
-            <w:r>
-              <w:rPr>
-                <w:rFonts w:eastAsia="Times New Roman" w:cs="Times New Roman"/>
-                <w:b/>
-                <w:sz w:val="12"/>
-                <w:szCs w:val="16"/>
-                <w:lang w:eastAsia="es-CO"/>
-              </w:rPr>
-              <w:t>PRINCIPALES USOS Y FINALIDADES</w:t>
-            </w:r>
-          </w:p>
-          <w:p>
-            <w:pPr>
-              <w:rPr>
-                <w:rFonts w:eastAsia="Times New Roman" w:cs="Times New Roman"/>
-                <w:sz w:val="12"/>
-                <w:szCs w:val="16"/>
-                <w:lang w:eastAsia="es-CO"/>
-              </w:rPr>
-            </w:pPr>
-            <w:r>
-              <w:rPr>
-                <w:rFonts w:eastAsia="Times New Roman" w:cs="Times New Roman"/>
-                <w:sz w:val="12"/>
-                <w:szCs w:val="16"/>
-                <w:lang w:eastAsia="es-CO"/>
-              </w:rPr>
-              <w:t>(</w:t>
-            </w:r>
-            <w:r>
-              <w:rPr>
-                <w:rFonts w:eastAsia="Times New Roman" w:cs="Times New Roman"/>
-                <w:sz w:val="12"/>
-                <w:szCs w:val="16"/>
-                <w:lang w:eastAsia="es-CO"/>
-              </w:rPr>
-              <w:t>Por favor seleccione UNA SOLA opción de respuesta</w:t>
-            </w:r>
-            <w:r>
-              <w:rPr>
-                <w:rFonts w:eastAsia="Times New Roman" w:cs="Times New Roman"/>
-                <w:sz w:val="12"/>
-                <w:szCs w:val="16"/>
-                <w:lang w:eastAsia="es-CO"/>
-              </w:rPr>
-              <w:t>)</w:t>
-            </w:r>
           </w:p>
         </w:tc>
         <w:tc>
@@ -4393,49 +4565,60 @@
             <w:pPr>
               <w:rPr>
                 <w:rFonts w:eastAsia="Times New Roman" w:cs="Times New Roman"/>
-                <w:sz w:val="17"/>
-                <w:szCs w:val="17"/>
-                <w:lang w:eastAsia="es-CO"/>
-              </w:rPr>
-            </w:pPr>
-            <w:r>
-              <w:rPr>
-                <w:rFonts w:eastAsia="Times New Roman" w:cs="Times New Roman"/>
-                <w:b/>
-                <w:sz w:val="17"/>
-                <w:szCs w:val="17"/>
-                <w:lang w:eastAsia="es-CO"/>
-              </w:rPr>
-              <w:t>1</w:t>
-            </w:r>
-            <w:r>
-              <w:rPr>
-                <w:rFonts w:eastAsia="Times New Roman" w:cs="Times New Roman"/>
-                <w:b/>
-                <w:sz w:val="17"/>
-                <w:szCs w:val="17"/>
-                <w:lang w:eastAsia="es-CO"/>
-              </w:rPr>
-              <w:t>6</w:t>
-            </w:r>
-            <w:r>
-              <w:rPr>
-                <w:rFonts w:eastAsia="Times New Roman" w:cs="Times New Roman"/>
-                <w:b/>
-                <w:sz w:val="17"/>
-                <w:szCs w:val="17"/>
-                <w:lang w:eastAsia="es-CO"/>
-              </w:rPr>
-              <w:t xml:space="preserve">. ¿Cuáles son sus principales usos de Internet? </w:t>
-            </w:r>
-            <w:r>
-              <w:rPr>
-                <w:rFonts w:eastAsia="Times New Roman" w:cs="Times New Roman"/>
-                <w:sz w:val="17"/>
-                <w:szCs w:val="17"/>
-                <w:lang w:eastAsia="es-CO"/>
-              </w:rPr>
-              <w:t>Entretenimiento__  Educación__  Trabajo/Búsqueda de Empleo__  Actividades Bancarias____</w:t>
+                <w:b/>
+                <w:sz w:val="17"/>
+                <w:szCs w:val="17"/>
+                <w:lang w:eastAsia="es-CO"/>
+              </w:rPr>
+            </w:pPr>
+            <w:r>
+              <w:rPr>
+                <w:rFonts w:eastAsia="Times New Roman" w:cs="Times New Roman"/>
+                <w:b/>
+                <w:sz w:val="17"/>
+                <w:szCs w:val="17"/>
+                <w:lang w:eastAsia="es-CO"/>
+              </w:rPr>
+              <w:t>14.  ¿Cómo califica la disponibilidad del servicio de Internet existente en su localidad?</w:t>
+            </w:r>
+            <w:r>
+              <w:rPr>
+                <w:rFonts w:eastAsia="Times New Roman" w:cs="Times New Roman"/>
+                <w:b/>
+                <w:sz w:val="17"/>
+                <w:szCs w:val="17"/>
+                <w:lang w:eastAsia="es-CO"/>
+              </w:rPr>
+              <w:t xml:space="preserve"> </w:t>
+            </w:r>
+          </w:p>
+          <w:p>
+            <w:pPr>
+              <w:rPr>
+                <w:rFonts w:eastAsia="Times New Roman" w:cs="Times New Roman"/>
+                <w:b/>
+                <w:sz w:val="17"/>
+                <w:szCs w:val="17"/>
+                <w:lang w:eastAsia="es-CO"/>
+              </w:rPr>
+            </w:pPr>
+            <w:r>
+              <w:rPr>
+                <w:rFonts w:eastAsia="Times New Roman" w:cs="Times New Roman"/>
+                <w:sz w:val="17"/>
+                <w:szCs w:val="17"/>
+                <w:lang w:eastAsia="es-CO"/>
+              </w:rPr>
+              <w:t>Bueno__</w:t>
+            </w:r>
+            <w:r>
+              <w:rPr>
+                <w:rFonts w:eastAsia="Times New Roman" w:cs="Times New Roman"/>
+                <w:sz w:val="17"/>
+                <w:szCs w:val="17"/>
+                <w:lang w:eastAsia="es-CO"/>
+              </w:rPr>
+              <w:t xml:space="preserve"> Regular__ Malo__ No sabe/No responde___</w:t>
             </w:r>
           </w:p>
         </w:tc>
@@ -4466,41 +4649,99 @@
             <w:pPr>
               <w:rPr>
                 <w:rFonts w:eastAsia="Times New Roman" w:cs="Times New Roman"/>
-                <w:sz w:val="17"/>
-                <w:szCs w:val="17"/>
-                <w:lang w:eastAsia="es-CO"/>
-              </w:rPr>
-            </w:pPr>
-            <w:r>
-              <w:rPr>
-                <w:rFonts w:eastAsia="Times New Roman" w:cs="Times New Roman"/>
-                <w:b/>
-                <w:sz w:val="17"/>
-                <w:szCs w:val="17"/>
-                <w:lang w:eastAsia="es-CO"/>
-              </w:rPr>
-              <w:t>17</w:t>
-            </w:r>
-            <w:bookmarkStart w:id="0" w:name="_GoBack"/>
-            <w:bookmarkEnd w:id="0"/>
-            <w:r>
-              <w:rPr>
-                <w:rFonts w:eastAsia="Times New Roman" w:cs="Times New Roman"/>
-                <w:b/>
-                <w:sz w:val="17"/>
-                <w:szCs w:val="17"/>
-                <w:lang w:eastAsia="es-CO"/>
-              </w:rPr>
-              <w:t>. ¿Cuál es el objetivo de tener Internet en su comunidad?</w:t>
-            </w:r>
-            <w:r>
-              <w:rPr>
-                <w:rFonts w:eastAsia="Times New Roman" w:cs="Times New Roman"/>
-                <w:sz w:val="17"/>
-                <w:szCs w:val="17"/>
-                <w:lang w:eastAsia="es-CO"/>
-              </w:rPr>
-              <w:t xml:space="preserve">  Entrar al Mundo de las Redes Sociales____   Evitar Largos Desplazamientos___  Buscar Empleo_____  Buscar Actividades Productivas_____  Darle Adecuado Manejo del Tiempo Libre____</w:t>
+                <w:b/>
+                <w:sz w:val="17"/>
+                <w:szCs w:val="17"/>
+                <w:lang w:eastAsia="es-CO"/>
+              </w:rPr>
+            </w:pPr>
+            <w:r>
+              <w:rPr>
+                <w:rFonts w:eastAsia="Times New Roman" w:cs="Times New Roman"/>
+                <w:b/>
+                <w:sz w:val="17"/>
+                <w:szCs w:val="17"/>
+                <w:lang w:eastAsia="es-CO"/>
+              </w:rPr>
+              <w:t>15</w:t>
+            </w:r>
+            <w:r>
+              <w:rPr>
+                <w:rFonts w:eastAsia="Times New Roman" w:cs="Times New Roman"/>
+                <w:b/>
+                <w:sz w:val="17"/>
+                <w:szCs w:val="17"/>
+                <w:lang w:eastAsia="es-CO"/>
+              </w:rPr>
+              <w:t xml:space="preserve">.  </w:t>
+            </w:r>
+            <w:r>
+              <w:rPr>
+                <w:rFonts w:eastAsia="Times New Roman" w:cs="Times New Roman"/>
+                <w:b/>
+                <w:sz w:val="17"/>
+                <w:szCs w:val="17"/>
+                <w:lang w:eastAsia="es-CO"/>
+              </w:rPr>
+              <w:t>¿</w:t>
+            </w:r>
+            <w:r>
+              <w:rPr>
+                <w:rFonts w:eastAsia="Times New Roman" w:cs="Times New Roman"/>
+                <w:b/>
+                <w:sz w:val="17"/>
+                <w:szCs w:val="17"/>
+                <w:lang w:eastAsia="es-CO"/>
+              </w:rPr>
+              <w:t xml:space="preserve">En cuáles de los aspectos que se enuncian a continuación, usted considera que su situación personal ha mejorado, desde el inicio de las operaciones del KVD </w:t>
+            </w:r>
+            <w:r>
+              <w:rPr>
+                <w:rFonts w:eastAsia="Times New Roman" w:cs="Times New Roman"/>
+                <w:b/>
+                <w:sz w:val="17"/>
+                <w:szCs w:val="17"/>
+                <w:lang w:eastAsia="es-CO"/>
+              </w:rPr>
+              <w:t xml:space="preserve">hasta hoy? </w:t>
+            </w:r>
+          </w:p>
+          <w:p>
+            <w:pPr>
+              <w:rPr>
+                <w:rFonts w:eastAsia="Times New Roman" w:cs="Times New Roman"/>
+                <w:sz w:val="17"/>
+                <w:szCs w:val="17"/>
+                <w:lang w:eastAsia="es-CO"/>
+              </w:rPr>
+            </w:pPr>
+            <w:r>
+              <w:rPr>
+                <w:rFonts w:eastAsia="Times New Roman" w:cs="Times New Roman"/>
+                <w:sz w:val="17"/>
+                <w:szCs w:val="17"/>
+                <w:lang w:eastAsia="es-CO"/>
+              </w:rPr>
+              <w:t>Oportunidades Académicas__ Interacción Social__ Oportunidades Laborales__ Ninguna__</w:t>
+            </w:r>
+            <w:r>
+              <w:rPr>
+                <w:rFonts w:eastAsia="Times New Roman" w:cs="Times New Roman"/>
+                <w:b/>
+                <w:sz w:val="17"/>
+                <w:szCs w:val="17"/>
+                <w:lang w:eastAsia="es-CO"/>
+              </w:rPr>
+              <w:t xml:space="preserve"> </w:t>
+            </w:r>
+            <w:r>
+              <w:rPr>
+                <w:rFonts w:eastAsia="Times New Roman" w:cs="Times New Roman"/>
+                <w:sz w:val="17"/>
+                <w:szCs w:val="17"/>
+                <w:lang w:eastAsia="es-CO"/>
+              </w:rPr>
+              <w:t>No sabe/No responde_</w:t>
             </w:r>
           </w:p>
         </w:tc>
@@ -4515,6 +4756,7 @@
             <w:pPr>
               <w:rPr>
                 <w:rFonts w:eastAsia="Times New Roman" w:cs="Times New Roman"/>
+                <w:b/>
                 <w:sz w:val="12"/>
                 <w:szCs w:val="16"/>
                 <w:lang w:eastAsia="es-CO"/>
@@ -4528,7 +4770,44 @@
                 <w:szCs w:val="16"/>
                 <w:lang w:eastAsia="es-CO"/>
               </w:rPr>
-              <w:t>PERSONAS QUE PARTICIPAN EN LAS CAPACITACIONES</w:t>
+              <w:t>PRINCIPALES USOS Y FINALIDADES</w:t>
+            </w:r>
+          </w:p>
+          <w:p>
+            <w:pPr>
+              <w:rPr>
+                <w:rFonts w:eastAsia="Times New Roman" w:cs="Times New Roman"/>
+                <w:sz w:val="12"/>
+                <w:szCs w:val="16"/>
+                <w:lang w:eastAsia="es-CO"/>
+              </w:rPr>
+            </w:pPr>
+            <w:r>
+              <w:rPr>
+                <w:rFonts w:eastAsia="Times New Roman" w:cs="Times New Roman"/>
+                <w:sz w:val="12"/>
+                <w:szCs w:val="16"/>
+                <w:lang w:eastAsia="es-CO"/>
+              </w:rPr>
+              <w:t>(</w:t>
+            </w:r>
+            <w:r>
+              <w:rPr>
+                <w:rFonts w:eastAsia="Times New Roman" w:cs="Times New Roman"/>
+                <w:sz w:val="12"/>
+                <w:szCs w:val="16"/>
+                <w:lang w:eastAsia="es-CO"/>
+              </w:rPr>
+              <w:t>Por favor seleccione UNA SOLA opción de respuesta</w:t>
+            </w:r>
+            <w:r>
+              <w:rPr>
+                <w:rFonts w:eastAsia="Times New Roman" w:cs="Times New Roman"/>
+                <w:sz w:val="12"/>
+                <w:szCs w:val="16"/>
+                <w:lang w:eastAsia="es-CO"/>
+              </w:rPr>
+              <w:t>)</w:t>
             </w:r>
           </w:p>
         </w:tc>
@@ -4541,29 +4820,60 @@
             <w:pPr>
               <w:rPr>
                 <w:rFonts w:eastAsia="Times New Roman" w:cs="Times New Roman"/>
-                <w:sz w:val="17"/>
-                <w:szCs w:val="17"/>
-                <w:lang w:eastAsia="es-CO"/>
-              </w:rPr>
-            </w:pPr>
-            <w:r>
-              <w:rPr>
-                <w:rFonts w:eastAsia="Times New Roman" w:cs="Times New Roman"/>
-                <w:b/>
-                <w:sz w:val="17"/>
-                <w:szCs w:val="17"/>
-                <w:lang w:eastAsia="es-CO"/>
-              </w:rPr>
-              <w:t>3. Cree que estos cursos le han servido para:</w:t>
-            </w:r>
-            <w:r>
-              <w:rPr>
-                <w:rFonts w:eastAsia="Times New Roman" w:cs="Times New Roman"/>
-                <w:sz w:val="17"/>
-                <w:szCs w:val="17"/>
-                <w:lang w:eastAsia="es-CO"/>
-              </w:rPr>
-              <w:t xml:space="preserve">  Aspectos personales___    Aspectos económicos____     Aspectos sociales_____</w:t>
+                <w:b/>
+                <w:sz w:val="17"/>
+                <w:szCs w:val="17"/>
+                <w:lang w:eastAsia="es-CO"/>
+              </w:rPr>
+            </w:pPr>
+            <w:r>
+              <w:rPr>
+                <w:rFonts w:eastAsia="Times New Roman" w:cs="Times New Roman"/>
+                <w:b/>
+                <w:sz w:val="17"/>
+                <w:szCs w:val="17"/>
+                <w:lang w:eastAsia="es-CO"/>
+              </w:rPr>
+              <w:t>1</w:t>
+            </w:r>
+            <w:r>
+              <w:rPr>
+                <w:rFonts w:eastAsia="Times New Roman" w:cs="Times New Roman"/>
+                <w:b/>
+                <w:sz w:val="17"/>
+                <w:szCs w:val="17"/>
+                <w:lang w:eastAsia="es-CO"/>
+              </w:rPr>
+              <w:t>6</w:t>
+            </w:r>
+            <w:r>
+              <w:rPr>
+                <w:rFonts w:eastAsia="Times New Roman" w:cs="Times New Roman"/>
+                <w:b/>
+                <w:sz w:val="17"/>
+                <w:szCs w:val="17"/>
+                <w:lang w:eastAsia="es-CO"/>
+              </w:rPr>
+              <w:t xml:space="preserve">. ¿Cuáles son sus principales usos de Internet? </w:t>
+            </w:r>
+          </w:p>
+          <w:p>
+            <w:pPr>
+              <w:rPr>
+                <w:rFonts w:eastAsia="Times New Roman" w:cs="Times New Roman"/>
+                <w:sz w:val="17"/>
+                <w:szCs w:val="17"/>
+                <w:lang w:eastAsia="es-CO"/>
+              </w:rPr>
+            </w:pPr>
+            <w:r>
+              <w:rPr>
+                <w:rFonts w:eastAsia="Times New Roman" w:cs="Times New Roman"/>
+                <w:sz w:val="17"/>
+                <w:szCs w:val="17"/>
+                <w:lang w:eastAsia="es-CO"/>
+              </w:rPr>
+              <w:t>Entretenimiento__  Educación__  Trabajo/Búsqueda de Empleo__  Actividades Bancarias____</w:t>
             </w:r>
           </w:p>
         </w:tc>
@@ -4594,40 +4904,58 @@
             <w:pPr>
               <w:rPr>
                 <w:rFonts w:eastAsia="Times New Roman" w:cs="Times New Roman"/>
-                <w:b/>
-                <w:sz w:val="17"/>
-                <w:szCs w:val="17"/>
-                <w:lang w:eastAsia="es-CO"/>
-              </w:rPr>
-            </w:pPr>
-            <w:r>
-              <w:rPr>
-                <w:rFonts w:eastAsia="Times New Roman" w:cs="Times New Roman"/>
-                <w:b/>
-                <w:sz w:val="17"/>
-                <w:szCs w:val="17"/>
-                <w:lang w:eastAsia="es-CO"/>
-              </w:rPr>
-              <w:t>6. Siente que las capacitaciones le han ayudado en temas relacionados con:</w:t>
-            </w:r>
-          </w:p>
-          <w:p>
-            <w:pPr>
-              <w:rPr>
-                <w:rFonts w:eastAsia="Times New Roman" w:cs="Times New Roman"/>
-                <w:sz w:val="17"/>
-                <w:szCs w:val="17"/>
-                <w:lang w:eastAsia="es-CO"/>
-              </w:rPr>
-            </w:pPr>
-            <w:r>
-              <w:rPr>
-                <w:rFonts w:eastAsia="Times New Roman" w:cs="Times New Roman"/>
-                <w:sz w:val="17"/>
-                <w:szCs w:val="17"/>
-                <w:lang w:eastAsia="es-CO"/>
-              </w:rPr>
-              <w:t>Formación Académica_____   Oportunidades de Trabajo______  Actividades Productivas______</w:t>
+                <w:sz w:val="17"/>
+                <w:szCs w:val="17"/>
+                <w:lang w:eastAsia="es-CO"/>
+              </w:rPr>
+            </w:pPr>
+            <w:r>
+              <w:rPr>
+                <w:rFonts w:eastAsia="Times New Roman" w:cs="Times New Roman"/>
+                <w:b/>
+                <w:sz w:val="17"/>
+                <w:szCs w:val="17"/>
+                <w:lang w:eastAsia="es-CO"/>
+              </w:rPr>
+              <w:t>17</w:t>
+            </w:r>
+            <w:r>
+              <w:rPr>
+                <w:rFonts w:eastAsia="Times New Roman" w:cs="Times New Roman"/>
+                <w:b/>
+                <w:sz w:val="17"/>
+                <w:szCs w:val="17"/>
+                <w:lang w:eastAsia="es-CO"/>
+              </w:rPr>
+              <w:t>. ¿Cuál es el objetivo de tener Internet en su comunidad?</w:t>
+            </w:r>
+            <w:r>
+              <w:rPr>
+                <w:rFonts w:eastAsia="Times New Roman" w:cs="Times New Roman"/>
+                <w:sz w:val="17"/>
+                <w:szCs w:val="17"/>
+                <w:lang w:eastAsia="es-CO"/>
+              </w:rPr>
+              <w:t xml:space="preserve">  </w:t>
+            </w:r>
+          </w:p>
+          <w:p>
+            <w:pPr>
+              <w:rPr>
+                <w:rFonts w:eastAsia="Times New Roman" w:cs="Times New Roman"/>
+                <w:sz w:val="17"/>
+                <w:szCs w:val="17"/>
+                <w:lang w:eastAsia="es-CO"/>
+              </w:rPr>
+            </w:pPr>
+            <w:r>
+              <w:rPr>
+                <w:rFonts w:eastAsia="Times New Roman" w:cs="Times New Roman"/>
+                <w:sz w:val="17"/>
+                <w:szCs w:val="17"/>
+                <w:lang w:eastAsia="es-CO"/>
+              </w:rPr>
+              <w:t>Entrar al Mundo de las Redes Sociales____   Evitar Largos Desplazamientos___  Buscar Empleo_____  Buscar Actividades Productivas_____  Darle Adecuado Manejo del Tiempo Libre____</w:t>
             </w:r>
           </w:p>
         </w:tc>
@@ -4636,7 +4964,7 @@
         <w:tc>
           <w:tcPr>
             <w:tcW w:w="1101" w:type="dxa"/>
-            <w:vMerge/>
+            <w:vMerge w:val="restart"/>
           </w:tcPr>
           <w:p>
             <w:pPr>
@@ -4647,6 +4975,16 @@
                 <w:lang w:eastAsia="es-CO"/>
               </w:rPr>
             </w:pPr>
+            <w:r>
+              <w:rPr>
+                <w:rFonts w:eastAsia="Times New Roman" w:cs="Times New Roman"/>
+                <w:b/>
+                <w:sz w:val="12"/>
+                <w:szCs w:val="16"/>
+                <w:lang w:eastAsia="es-CO"/>
+              </w:rPr>
+              <w:t>PERSONAS QUE PARTICIPAN EN LAS CAPACITACIONES</w:t>
+            </w:r>
           </w:p>
         </w:tc>
         <w:tc>
@@ -4658,38 +4996,50 @@
             <w:pPr>
               <w:rPr>
                 <w:rFonts w:eastAsia="Times New Roman" w:cs="Times New Roman"/>
-                <w:sz w:val="17"/>
-                <w:szCs w:val="17"/>
-                <w:lang w:eastAsia="es-CO"/>
-              </w:rPr>
-            </w:pPr>
-            <w:r>
-              <w:rPr>
-                <w:rFonts w:eastAsia="Times New Roman" w:cs="Times New Roman"/>
-                <w:b/>
-                <w:sz w:val="17"/>
-                <w:szCs w:val="17"/>
-                <w:lang w:eastAsia="es-CO"/>
-              </w:rPr>
-              <w:t>7. ¿Cuenta con el certificado que le entregan después de realizar el 80% de los cursos ofrecidos?</w:t>
-            </w:r>
-            <w:r>
-              <w:rPr>
-                <w:rFonts w:eastAsia="Times New Roman" w:cs="Times New Roman"/>
-                <w:sz w:val="17"/>
-                <w:szCs w:val="17"/>
-                <w:lang w:eastAsia="es-CO"/>
-              </w:rPr>
-              <w:t xml:space="preserve">  Si__   No  __ O</w:t>
-            </w:r>
-            <w:r>
-              <w:rPr>
-                <w:rFonts w:eastAsia="Times New Roman" w:cs="Times New Roman"/>
-                <w:sz w:val="17"/>
-                <w:szCs w:val="17"/>
-                <w:lang w:eastAsia="es-CO"/>
-              </w:rPr>
-              <w:t>tro___________________</w:t>
+                <w:b/>
+                <w:sz w:val="17"/>
+                <w:szCs w:val="17"/>
+                <w:lang w:eastAsia="es-CO"/>
+              </w:rPr>
+            </w:pPr>
+            <w:r>
+              <w:rPr>
+                <w:rFonts w:eastAsia="Times New Roman" w:cs="Times New Roman"/>
+                <w:b/>
+                <w:sz w:val="17"/>
+                <w:szCs w:val="17"/>
+                <w:lang w:eastAsia="es-CO"/>
+              </w:rPr>
+              <w:t>18. ¿Cuál es su percepción frente a los temas de los cursos de capacitación dictados en el Kiosco?</w:t>
+            </w:r>
+          </w:p>
+          <w:p>
+            <w:pPr>
+              <w:rPr>
+                <w:rFonts w:eastAsia="Times New Roman" w:cs="Times New Roman"/>
+                <w:b/>
+                <w:sz w:val="17"/>
+                <w:szCs w:val="17"/>
+                <w:lang w:eastAsia="es-CO"/>
+              </w:rPr>
+            </w:pPr>
+            <w:r>
+              <w:rPr>
+                <w:rFonts w:eastAsia="Times New Roman" w:cs="Times New Roman"/>
+                <w:sz w:val="17"/>
+                <w:szCs w:val="17"/>
+                <w:lang w:eastAsia="es-CO"/>
+              </w:rPr>
+              <w:t>Bueno__</w:t>
+            </w:r>
+            <w:r>
+              <w:rPr>
+                <w:rFonts w:eastAsia="Times New Roman" w:cs="Times New Roman"/>
+                <w:sz w:val="17"/>
+                <w:szCs w:val="17"/>
+                <w:lang w:eastAsia="es-CO"/>
+              </w:rPr>
+              <w:t xml:space="preserve"> Regular__ Malo__ No sabe/No responde___</w:t>
             </w:r>
           </w:p>
         </w:tc>
@@ -4698,7 +5048,7 @@
         <w:tc>
           <w:tcPr>
             <w:tcW w:w="1101" w:type="dxa"/>
-            <w:vMerge w:val="restart"/>
+            <w:vMerge/>
           </w:tcPr>
           <w:p>
             <w:pPr>
@@ -4709,16 +5059,6 @@
                 <w:lang w:eastAsia="es-CO"/>
               </w:rPr>
             </w:pPr>
-            <w:r>
-              <w:rPr>
-                <w:rFonts w:eastAsia="Times New Roman" w:cs="Times New Roman"/>
-                <w:b/>
-                <w:sz w:val="12"/>
-                <w:szCs w:val="16"/>
-                <w:lang w:eastAsia="es-CO"/>
-              </w:rPr>
-              <w:t>PERCEPCIÓN INICIAL Y CAMBIOS DE LA CALIDAD</w:t>
-            </w:r>
           </w:p>
         </w:tc>
         <w:tc>
@@ -4743,35 +5083,65 @@
                 <w:szCs w:val="17"/>
                 <w:lang w:eastAsia="es-CO"/>
               </w:rPr>
-              <w:t>8. La presencia de un punto de acceso público de Internet en su comunidad permite que:</w:t>
-            </w:r>
-            <w:r>
-              <w:rPr>
-                <w:rFonts w:eastAsia="Times New Roman" w:cs="Times New Roman"/>
-                <w:b/>
+              <w:t>19</w:t>
+            </w:r>
+            <w:r>
+              <w:rPr>
+                <w:rFonts w:eastAsia="Times New Roman" w:cs="Times New Roman"/>
+                <w:b/>
+                <w:sz w:val="17"/>
+                <w:szCs w:val="17"/>
+                <w:lang w:eastAsia="es-CO"/>
+              </w:rPr>
+              <w:t>. Cree que estos cursos le han servido para:</w:t>
+            </w:r>
+            <w:r>
+              <w:rPr>
+                <w:rFonts w:eastAsia="Times New Roman" w:cs="Times New Roman"/>
+                <w:b/>
+                <w:sz w:val="17"/>
+                <w:szCs w:val="17"/>
+                <w:lang w:eastAsia="es-CO"/>
+              </w:rPr>
+              <w:t xml:space="preserve"> </w:t>
+            </w:r>
+            <w:r>
+              <w:rPr>
+                <w:rFonts w:eastAsia="Times New Roman" w:cs="Times New Roman"/>
+                <w:sz w:val="17"/>
+                <w:szCs w:val="17"/>
+                <w:lang w:eastAsia="es-CO"/>
+              </w:rPr>
+              <w:t>(Puede seleccionar más de una opción)</w:t>
+            </w:r>
+            <w:r>
+              <w:rPr>
+                <w:rFonts w:eastAsia="Times New Roman" w:cs="Times New Roman"/>
                 <w:sz w:val="17"/>
                 <w:szCs w:val="17"/>
                 <w:lang w:eastAsia="es-CO"/>
               </w:rPr>
               <w:t xml:space="preserve">  </w:t>
             </w:r>
-            <w:r>
-              <w:rPr>
-                <w:rFonts w:eastAsia="Times New Roman" w:cs="Times New Roman"/>
-                <w:sz w:val="17"/>
-                <w:szCs w:val="17"/>
-                <w:lang w:eastAsia="es-CO"/>
-              </w:rPr>
-              <w:t>La Comunidad se Integre Más___  Se Gestionen más Proyectos en Beneficio de Todos__ La Comunidad Haya Mejorado su Educación y Cultura__ Sienta Más Motivación a Participar Activamente en la Solución de los Problemas de la Comunidad __ No se ha Presentado Ningún Cambio Importante___</w:t>
-            </w:r>
-            <w:r>
-              <w:rPr>
-                <w:rFonts w:eastAsia="Times New Roman" w:cs="Times New Roman"/>
-                <w:sz w:val="17"/>
-                <w:szCs w:val="17"/>
-                <w:lang w:eastAsia="es-CO"/>
-              </w:rPr>
-              <w:t xml:space="preserve"> No Responde____</w:t>
+          </w:p>
+          <w:p>
+            <w:pPr>
+              <w:rPr>
+                <w:rFonts w:eastAsia="Times New Roman" w:cs="Times New Roman"/>
+                <w:b/>
+                <w:sz w:val="17"/>
+                <w:szCs w:val="17"/>
+                <w:lang w:eastAsia="es-CO"/>
+              </w:rPr>
+            </w:pPr>
+            <w:r>
+              <w:rPr>
+                <w:rFonts w:eastAsia="Times New Roman" w:cs="Times New Roman"/>
+                <w:sz w:val="17"/>
+                <w:szCs w:val="17"/>
+                <w:lang w:eastAsia="es-CO"/>
+              </w:rPr>
+              <w:t>Aspectos personales___    Aspectos económicos____     Aspectos sociales_____</w:t>
             </w:r>
           </w:p>
         </w:tc>
@@ -4802,29 +5172,157 @@
             <w:pPr>
               <w:rPr>
                 <w:rFonts w:eastAsia="Times New Roman" w:cs="Times New Roman"/>
-                <w:sz w:val="17"/>
-                <w:szCs w:val="17"/>
-                <w:lang w:eastAsia="es-CO"/>
-              </w:rPr>
-            </w:pPr>
-            <w:r>
-              <w:rPr>
-                <w:rFonts w:eastAsia="Times New Roman" w:cs="Times New Roman"/>
-                <w:b/>
-                <w:sz w:val="17"/>
-                <w:szCs w:val="17"/>
-                <w:lang w:eastAsia="es-CO"/>
-              </w:rPr>
-              <w:t>11. Después de la apertura del Kiosco Vive Digital, siente que tiene mayores oportunidades de:</w:t>
-            </w:r>
-            <w:r>
-              <w:rPr>
-                <w:rFonts w:eastAsia="Times New Roman" w:cs="Times New Roman"/>
-                <w:sz w:val="17"/>
-                <w:szCs w:val="17"/>
-                <w:lang w:eastAsia="es-CO"/>
-              </w:rPr>
-              <w:t xml:space="preserve"> (Puede seleccionar más de una opción)   Estudio__  Comunicación___  Negocio y/o Trabajo___ Integración Social____  Entretenimiento_____</w:t>
+                <w:b/>
+                <w:sz w:val="17"/>
+                <w:szCs w:val="17"/>
+                <w:lang w:eastAsia="es-CO"/>
+              </w:rPr>
+            </w:pPr>
+            <w:r>
+              <w:rPr>
+                <w:rFonts w:eastAsia="Times New Roman" w:cs="Times New Roman"/>
+                <w:b/>
+                <w:sz w:val="17"/>
+                <w:szCs w:val="17"/>
+                <w:lang w:eastAsia="es-CO"/>
+              </w:rPr>
+              <w:t xml:space="preserve">20. </w:t>
+            </w:r>
+            <w:r>
+              <w:rPr>
+                <w:rFonts w:eastAsia="Times New Roman" w:cs="Times New Roman"/>
+                <w:b/>
+                <w:sz w:val="17"/>
+                <w:szCs w:val="17"/>
+                <w:lang w:eastAsia="es-CO"/>
+              </w:rPr>
+              <w:t>¿</w:t>
+            </w:r>
+            <w:r>
+              <w:rPr>
+                <w:rFonts w:eastAsia="Times New Roman" w:cs="Times New Roman"/>
+                <w:b/>
+                <w:sz w:val="17"/>
+                <w:szCs w:val="17"/>
+                <w:lang w:eastAsia="es-CO"/>
+              </w:rPr>
+              <w:t>Aplica los conocimientos y habilidades adquiridas en l</w:t>
+            </w:r>
+            <w:r>
+              <w:rPr>
+                <w:rFonts w:eastAsia="Times New Roman" w:cs="Times New Roman"/>
+                <w:b/>
+                <w:sz w:val="17"/>
+                <w:szCs w:val="17"/>
+                <w:lang w:eastAsia="es-CO"/>
+              </w:rPr>
+              <w:t>os cursos a los que ha asistido</w:t>
+            </w:r>
+            <w:r>
+              <w:rPr>
+                <w:rFonts w:eastAsia="Times New Roman" w:cs="Times New Roman"/>
+                <w:b/>
+                <w:sz w:val="17"/>
+                <w:szCs w:val="17"/>
+                <w:lang w:eastAsia="es-CO"/>
+              </w:rPr>
+              <w:t>?</w:t>
+            </w:r>
+          </w:p>
+          <w:p>
+            <w:pPr>
+              <w:rPr>
+                <w:rFonts w:eastAsia="Times New Roman" w:cs="Times New Roman"/>
+                <w:b/>
+                <w:sz w:val="17"/>
+                <w:szCs w:val="17"/>
+                <w:lang w:eastAsia="es-CO"/>
+              </w:rPr>
+            </w:pPr>
+            <w:proofErr w:type="spellStart"/>
+            <w:r>
+              <w:rPr>
+                <w:rFonts w:eastAsia="Times New Roman" w:cs="Times New Roman"/>
+                <w:sz w:val="17"/>
+                <w:szCs w:val="17"/>
+                <w:lang w:eastAsia="es-CO"/>
+              </w:rPr>
+              <w:t>Si</w:t>
+            </w:r>
+            <w:proofErr w:type="spellEnd"/>
+            <w:r>
+              <w:rPr>
+                <w:rFonts w:eastAsia="Times New Roman" w:cs="Times New Roman"/>
+                <w:sz w:val="17"/>
+                <w:szCs w:val="17"/>
+                <w:lang w:eastAsia="es-CO"/>
+              </w:rPr>
+              <w:t>_</w:t>
+            </w:r>
+            <w:r>
+              <w:rPr>
+                <w:rFonts w:eastAsia="Times New Roman" w:cs="Times New Roman"/>
+                <w:sz w:val="17"/>
+                <w:szCs w:val="17"/>
+                <w:lang w:eastAsia="es-CO"/>
+              </w:rPr>
+              <w:t>_</w:t>
+            </w:r>
+            <w:r>
+              <w:rPr>
+                <w:rFonts w:eastAsia="Times New Roman" w:cs="Times New Roman"/>
+                <w:sz w:val="17"/>
+                <w:szCs w:val="17"/>
+                <w:lang w:eastAsia="es-CO"/>
+              </w:rPr>
+              <w:t xml:space="preserve"> No_</w:t>
+            </w:r>
+            <w:r>
+              <w:rPr>
+                <w:rFonts w:eastAsia="Times New Roman" w:cs="Times New Roman"/>
+                <w:sz w:val="17"/>
+                <w:szCs w:val="17"/>
+                <w:lang w:eastAsia="es-CO"/>
+              </w:rPr>
+              <w:t>__</w:t>
+            </w:r>
+            <w:r>
+              <w:rPr>
+                <w:rFonts w:eastAsia="Times New Roman" w:cs="Times New Roman"/>
+                <w:sz w:val="17"/>
+                <w:szCs w:val="17"/>
+                <w:lang w:eastAsia="es-CO"/>
+              </w:rPr>
+              <w:t xml:space="preserve"> </w:t>
+            </w:r>
+            <w:proofErr w:type="spellStart"/>
+            <w:r>
+              <w:rPr>
+                <w:rFonts w:eastAsia="Times New Roman" w:cs="Times New Roman"/>
+                <w:sz w:val="17"/>
+                <w:szCs w:val="17"/>
+                <w:lang w:eastAsia="es-CO"/>
+              </w:rPr>
+              <w:t>No</w:t>
+            </w:r>
+            <w:proofErr w:type="spellEnd"/>
+            <w:r>
+              <w:rPr>
+                <w:rFonts w:eastAsia="Times New Roman" w:cs="Times New Roman"/>
+                <w:sz w:val="17"/>
+                <w:szCs w:val="17"/>
+                <w:lang w:eastAsia="es-CO"/>
+              </w:rPr>
+              <w:t xml:space="preserve"> sabe/</w:t>
+            </w:r>
+            <w:r>
+              <w:rPr>
+                <w:rFonts w:eastAsia="Times New Roman" w:cs="Times New Roman"/>
+                <w:sz w:val="17"/>
+                <w:szCs w:val="17"/>
+                <w:lang w:eastAsia="es-CO"/>
+              </w:rPr>
+              <w:t>No responde ___</w:t>
             </w:r>
           </w:p>
         </w:tc>
@@ -4833,6 +5331,7 @@
         <w:tc>
           <w:tcPr>
             <w:tcW w:w="1101" w:type="dxa"/>
+            <w:vMerge/>
           </w:tcPr>
           <w:p>
             <w:pPr>
@@ -4843,16 +5342,6 @@
                 <w:lang w:eastAsia="es-CO"/>
               </w:rPr>
             </w:pPr>
-            <w:r>
-              <w:rPr>
-                <w:rFonts w:eastAsia="Times New Roman" w:cs="Times New Roman"/>
-                <w:b/>
-                <w:sz w:val="12"/>
-                <w:szCs w:val="16"/>
-                <w:lang w:eastAsia="es-CO"/>
-              </w:rPr>
-              <w:t>SECTOR BENEFICIADOS</w:t>
-            </w:r>
           </w:p>
         </w:tc>
         <w:tc>
@@ -4878,13 +5367,1835 @@
                 <w:szCs w:val="17"/>
                 <w:lang w:eastAsia="es-CO"/>
               </w:rPr>
-              <w:t xml:space="preserve">3. ¿En qué áreas de la organización ubica usted los principales beneficios recibidos? </w:t>
-            </w:r>
-          </w:p>
-          <w:p>
-            <w:pPr>
-              <w:rPr>
-                <w:rFonts w:eastAsia="Times New Roman" w:cs="Times New Roman"/>
+              <w:t>21</w:t>
+            </w:r>
+            <w:r>
+              <w:rPr>
+                <w:rFonts w:eastAsia="Times New Roman" w:cs="Times New Roman"/>
+                <w:b/>
+                <w:sz w:val="17"/>
+                <w:szCs w:val="17"/>
+                <w:lang w:eastAsia="es-CO"/>
+              </w:rPr>
+              <w:t>. Siente que las capacitaciones le han ayudado en temas relacionados con:</w:t>
+            </w:r>
+            <w:r>
+              <w:rPr>
+                <w:rFonts w:eastAsia="Times New Roman" w:cs="Times New Roman"/>
+                <w:b/>
+                <w:sz w:val="17"/>
+                <w:szCs w:val="17"/>
+                <w:lang w:eastAsia="es-CO"/>
+              </w:rPr>
+              <w:t xml:space="preserve"> </w:t>
+            </w:r>
+            <w:r>
+              <w:rPr>
+                <w:rFonts w:eastAsia="Times New Roman" w:cs="Times New Roman"/>
+                <w:sz w:val="17"/>
+                <w:szCs w:val="17"/>
+                <w:lang w:eastAsia="es-CO"/>
+              </w:rPr>
+              <w:t>(Puede seleccionar más de una opción)</w:t>
+            </w:r>
+          </w:p>
+          <w:p>
+            <w:pPr>
+              <w:rPr>
+                <w:rFonts w:eastAsia="Times New Roman" w:cs="Times New Roman"/>
+                <w:sz w:val="17"/>
+                <w:szCs w:val="17"/>
+                <w:lang w:eastAsia="es-CO"/>
+              </w:rPr>
+            </w:pPr>
+            <w:r>
+              <w:rPr>
+                <w:rFonts w:eastAsia="Times New Roman" w:cs="Times New Roman"/>
+                <w:sz w:val="17"/>
+                <w:szCs w:val="17"/>
+                <w:lang w:eastAsia="es-CO"/>
+              </w:rPr>
+              <w:t>Formación Académica_____   Oportunidades de Trabajo______  Actividades Productivas______</w:t>
+            </w:r>
+          </w:p>
+        </w:tc>
+      </w:tr>
+      <w:tr>
+        <w:tc>
+          <w:tcPr>
+            <w:tcW w:w="1101" w:type="dxa"/>
+            <w:vMerge/>
+          </w:tcPr>
+          <w:p>
+            <w:pPr>
+              <w:rPr>
+                <w:rFonts w:eastAsia="Times New Roman" w:cs="Times New Roman"/>
+                <w:sz w:val="12"/>
+                <w:szCs w:val="16"/>
+                <w:lang w:eastAsia="es-CO"/>
+              </w:rPr>
+            </w:pPr>
+          </w:p>
+        </w:tc>
+        <w:tc>
+          <w:tcPr>
+            <w:tcW w:w="9915" w:type="dxa"/>
+            <w:gridSpan w:val="6"/>
+          </w:tcPr>
+          <w:p>
+            <w:pPr>
+              <w:rPr>
+                <w:rFonts w:eastAsia="Times New Roman" w:cs="Times New Roman"/>
+                <w:sz w:val="17"/>
+                <w:szCs w:val="17"/>
+                <w:lang w:eastAsia="es-CO"/>
+              </w:rPr>
+            </w:pPr>
+            <w:r>
+              <w:rPr>
+                <w:rFonts w:eastAsia="Times New Roman" w:cs="Times New Roman"/>
+                <w:b/>
+                <w:sz w:val="17"/>
+                <w:szCs w:val="17"/>
+                <w:lang w:eastAsia="es-CO"/>
+              </w:rPr>
+              <w:t>22</w:t>
+            </w:r>
+            <w:r>
+              <w:rPr>
+                <w:rFonts w:eastAsia="Times New Roman" w:cs="Times New Roman"/>
+                <w:b/>
+                <w:sz w:val="17"/>
+                <w:szCs w:val="17"/>
+                <w:lang w:eastAsia="es-CO"/>
+              </w:rPr>
+              <w:t>. ¿Cuenta con el certificado que le entregan después de realizar el 80% de los cursos ofrecidos?</w:t>
+            </w:r>
+            <w:r>
+              <w:rPr>
+                <w:rFonts w:eastAsia="Times New Roman" w:cs="Times New Roman"/>
+                <w:sz w:val="17"/>
+                <w:szCs w:val="17"/>
+                <w:lang w:eastAsia="es-CO"/>
+              </w:rPr>
+              <w:t xml:space="preserve">  Si__   No  __ </w:t>
+            </w:r>
+          </w:p>
+        </w:tc>
+      </w:tr>
+      <w:tr>
+        <w:tc>
+          <w:tcPr>
+            <w:tcW w:w="1101" w:type="dxa"/>
+            <w:vMerge/>
+          </w:tcPr>
+          <w:p>
+            <w:pPr>
+              <w:rPr>
+                <w:rFonts w:eastAsia="Times New Roman" w:cs="Times New Roman"/>
+                <w:sz w:val="12"/>
+                <w:szCs w:val="16"/>
+                <w:lang w:eastAsia="es-CO"/>
+              </w:rPr>
+            </w:pPr>
+          </w:p>
+        </w:tc>
+        <w:tc>
+          <w:tcPr>
+            <w:tcW w:w="9915" w:type="dxa"/>
+            <w:gridSpan w:val="6"/>
+          </w:tcPr>
+          <w:p>
+            <w:pPr>
+              <w:rPr>
+                <w:rFonts w:eastAsia="Times New Roman" w:cs="Times New Roman"/>
+                <w:b/>
+                <w:sz w:val="17"/>
+                <w:szCs w:val="17"/>
+                <w:lang w:eastAsia="es-CO"/>
+              </w:rPr>
+            </w:pPr>
+            <w:r>
+              <w:rPr>
+                <w:rFonts w:eastAsia="Times New Roman" w:cs="Times New Roman"/>
+                <w:b/>
+                <w:sz w:val="17"/>
+                <w:szCs w:val="17"/>
+                <w:lang w:eastAsia="es-CO"/>
+              </w:rPr>
+              <w:t xml:space="preserve">23. </w:t>
+            </w:r>
+            <w:r>
+              <w:rPr>
+                <w:rFonts w:eastAsia="Times New Roman" w:cs="Times New Roman"/>
+                <w:b/>
+                <w:sz w:val="17"/>
+                <w:szCs w:val="17"/>
+                <w:lang w:eastAsia="es-CO"/>
+              </w:rPr>
+              <w:t>¿</w:t>
+            </w:r>
+            <w:r>
+              <w:rPr>
+                <w:rFonts w:eastAsia="Times New Roman" w:cs="Times New Roman"/>
+                <w:b/>
+                <w:sz w:val="17"/>
+                <w:szCs w:val="17"/>
+                <w:lang w:eastAsia="es-CO"/>
+              </w:rPr>
+              <w:t>Ha recibido jornadas de sensibilización?</w:t>
+            </w:r>
+            <w:r>
+              <w:rPr>
+                <w:rFonts w:eastAsia="Times New Roman" w:cs="Times New Roman"/>
+                <w:b/>
+                <w:sz w:val="17"/>
+                <w:szCs w:val="17"/>
+                <w:lang w:eastAsia="es-CO"/>
+              </w:rPr>
+              <w:t xml:space="preserve"> </w:t>
+            </w:r>
+            <w:proofErr w:type="spellStart"/>
+            <w:r>
+              <w:rPr>
+                <w:rFonts w:eastAsia="Times New Roman" w:cs="Times New Roman"/>
+                <w:sz w:val="17"/>
+                <w:szCs w:val="17"/>
+                <w:lang w:eastAsia="es-CO"/>
+              </w:rPr>
+              <w:t>Si</w:t>
+            </w:r>
+            <w:proofErr w:type="spellEnd"/>
+            <w:r>
+              <w:rPr>
+                <w:rFonts w:eastAsia="Times New Roman" w:cs="Times New Roman"/>
+                <w:sz w:val="17"/>
+                <w:szCs w:val="17"/>
+                <w:lang w:eastAsia="es-CO"/>
+              </w:rPr>
+              <w:t>__   No  __</w:t>
+            </w:r>
+          </w:p>
+        </w:tc>
+      </w:tr>
+      <w:tr>
+        <w:tc>
+          <w:tcPr>
+            <w:tcW w:w="1101" w:type="dxa"/>
+            <w:vMerge/>
+          </w:tcPr>
+          <w:p>
+            <w:pPr>
+              <w:rPr>
+                <w:rFonts w:eastAsia="Times New Roman" w:cs="Times New Roman"/>
+                <w:sz w:val="12"/>
+                <w:szCs w:val="16"/>
+                <w:lang w:eastAsia="es-CO"/>
+              </w:rPr>
+            </w:pPr>
+          </w:p>
+        </w:tc>
+        <w:tc>
+          <w:tcPr>
+            <w:tcW w:w="9915" w:type="dxa"/>
+            <w:gridSpan w:val="6"/>
+          </w:tcPr>
+          <w:p>
+            <w:pPr>
+              <w:rPr>
+                <w:rFonts w:eastAsia="Times New Roman" w:cs="Times New Roman"/>
+                <w:b/>
+                <w:sz w:val="17"/>
+                <w:szCs w:val="17"/>
+                <w:lang w:eastAsia="es-CO"/>
+              </w:rPr>
+            </w:pPr>
+            <w:r>
+              <w:rPr>
+                <w:rFonts w:eastAsia="Times New Roman" w:cs="Times New Roman"/>
+                <w:b/>
+                <w:sz w:val="17"/>
+                <w:szCs w:val="17"/>
+                <w:lang w:eastAsia="es-CO"/>
+              </w:rPr>
+              <w:t>24. ¿Ha usado los servicios de la caja de Herramientas?</w:t>
+            </w:r>
+            <w:r>
+              <w:rPr>
+                <w:rFonts w:eastAsia="Times New Roman" w:cs="Times New Roman"/>
+                <w:sz w:val="17"/>
+                <w:szCs w:val="17"/>
+                <w:lang w:eastAsia="es-CO"/>
+              </w:rPr>
+              <w:t xml:space="preserve"> </w:t>
+            </w:r>
+            <w:r>
+              <w:rPr>
+                <w:rFonts w:eastAsia="Times New Roman" w:cs="Times New Roman"/>
+                <w:sz w:val="17"/>
+                <w:szCs w:val="17"/>
+                <w:lang w:eastAsia="es-CO"/>
+              </w:rPr>
+              <w:t>Sí</w:t>
+            </w:r>
+            <w:r>
+              <w:rPr>
+                <w:rFonts w:eastAsia="Times New Roman" w:cs="Times New Roman"/>
+                <w:sz w:val="17"/>
+                <w:szCs w:val="17"/>
+                <w:lang w:eastAsia="es-CO"/>
+              </w:rPr>
+              <w:t>__   No  __</w:t>
+            </w:r>
+          </w:p>
+        </w:tc>
+      </w:tr>
+      <w:tr>
+        <w:tc>
+          <w:tcPr>
+            <w:tcW w:w="1101" w:type="dxa"/>
+            <w:vMerge w:val="restart"/>
+          </w:tcPr>
+          <w:p>
+            <w:pPr>
+              <w:rPr>
+                <w:rFonts w:eastAsia="Times New Roman" w:cs="Times New Roman"/>
+                <w:sz w:val="12"/>
+                <w:szCs w:val="16"/>
+                <w:lang w:eastAsia="es-CO"/>
+              </w:rPr>
+            </w:pPr>
+            <w:r>
+              <w:rPr>
+                <w:rFonts w:eastAsia="Times New Roman" w:cs="Times New Roman"/>
+                <w:b/>
+                <w:sz w:val="12"/>
+                <w:szCs w:val="16"/>
+                <w:lang w:eastAsia="es-CO"/>
+              </w:rPr>
+              <w:t>PERCEPCIÓN INICIAL Y CAMBIOS DE LA CALIDAD</w:t>
+            </w:r>
+          </w:p>
+        </w:tc>
+        <w:tc>
+          <w:tcPr>
+            <w:tcW w:w="9915" w:type="dxa"/>
+            <w:gridSpan w:val="6"/>
+          </w:tcPr>
+          <w:p>
+            <w:pPr>
+              <w:rPr>
+                <w:rFonts w:eastAsia="Times New Roman" w:cs="Times New Roman"/>
+                <w:b/>
+                <w:sz w:val="17"/>
+                <w:szCs w:val="17"/>
+                <w:lang w:eastAsia="es-CO"/>
+              </w:rPr>
+            </w:pPr>
+            <w:r>
+              <w:rPr>
+                <w:rFonts w:eastAsia="Times New Roman" w:cs="Times New Roman"/>
+                <w:b/>
+                <w:sz w:val="17"/>
+                <w:szCs w:val="17"/>
+                <w:lang w:eastAsia="es-CO"/>
+              </w:rPr>
+              <w:t>25</w:t>
+            </w:r>
+            <w:r>
+              <w:rPr>
+                <w:rFonts w:eastAsia="Times New Roman" w:cs="Times New Roman"/>
+                <w:b/>
+                <w:sz w:val="17"/>
+                <w:szCs w:val="17"/>
+                <w:lang w:eastAsia="es-CO"/>
+              </w:rPr>
+              <w:t>. La presencia de un punto de acceso público de Internet en su comunidad permite que:</w:t>
+            </w:r>
+            <w:r>
+              <w:rPr>
+                <w:rFonts w:eastAsia="Times New Roman" w:cs="Times New Roman"/>
+                <w:b/>
+                <w:sz w:val="17"/>
+                <w:szCs w:val="17"/>
+                <w:lang w:eastAsia="es-CO"/>
+              </w:rPr>
+              <w:t xml:space="preserve"> </w:t>
+            </w:r>
+            <w:r>
+              <w:rPr>
+                <w:rFonts w:eastAsia="Times New Roman" w:cs="Times New Roman"/>
+                <w:sz w:val="17"/>
+                <w:szCs w:val="17"/>
+                <w:lang w:eastAsia="es-CO"/>
+              </w:rPr>
+              <w:t>(Puede seleccionar más de una opción)</w:t>
+            </w:r>
+            <w:r>
+              <w:rPr>
+                <w:rFonts w:eastAsia="Times New Roman" w:cs="Times New Roman"/>
+                <w:b/>
+                <w:sz w:val="17"/>
+                <w:szCs w:val="17"/>
+                <w:lang w:eastAsia="es-CO"/>
+              </w:rPr>
+              <w:t xml:space="preserve">  </w:t>
+            </w:r>
+          </w:p>
+          <w:p>
+            <w:pPr>
+              <w:rPr>
+                <w:rFonts w:eastAsia="Times New Roman" w:cs="Times New Roman"/>
+                <w:sz w:val="17"/>
+                <w:szCs w:val="17"/>
+                <w:lang w:eastAsia="es-CO"/>
+              </w:rPr>
+            </w:pPr>
+            <w:r>
+              <w:rPr>
+                <w:rFonts w:eastAsia="Times New Roman" w:cs="Times New Roman"/>
+                <w:sz w:val="17"/>
+                <w:szCs w:val="17"/>
+                <w:lang w:eastAsia="es-CO"/>
+              </w:rPr>
+              <w:t xml:space="preserve">La Comunidad se Integre Más___  Se Gestionen más Proyectos en Beneficio de Todos__ </w:t>
+            </w:r>
+          </w:p>
+          <w:p>
+            <w:pPr>
+              <w:rPr>
+                <w:rFonts w:eastAsia="Times New Roman" w:cs="Times New Roman"/>
+                <w:sz w:val="17"/>
+                <w:szCs w:val="17"/>
+                <w:lang w:eastAsia="es-CO"/>
+              </w:rPr>
+            </w:pPr>
+            <w:r>
+              <w:rPr>
+                <w:rFonts w:eastAsia="Times New Roman" w:cs="Times New Roman"/>
+                <w:sz w:val="17"/>
+                <w:szCs w:val="17"/>
+                <w:lang w:eastAsia="es-CO"/>
+              </w:rPr>
+              <w:t xml:space="preserve">La Comunidad Haya Mejorado su Educación y Cultura__ </w:t>
+            </w:r>
+          </w:p>
+          <w:p>
+            <w:pPr>
+              <w:rPr>
+                <w:rFonts w:eastAsia="Times New Roman" w:cs="Times New Roman"/>
+                <w:sz w:val="17"/>
+                <w:szCs w:val="17"/>
+                <w:lang w:eastAsia="es-CO"/>
+              </w:rPr>
+            </w:pPr>
+            <w:r>
+              <w:rPr>
+                <w:rFonts w:eastAsia="Times New Roman" w:cs="Times New Roman"/>
+                <w:sz w:val="17"/>
+                <w:szCs w:val="17"/>
+                <w:lang w:eastAsia="es-CO"/>
+              </w:rPr>
+              <w:t xml:space="preserve">Sienta Más Motivación a Participar Activamente en la Solución de los Problemas de la Comunidad __ </w:t>
+            </w:r>
+          </w:p>
+          <w:p>
+            <w:pPr>
+              <w:rPr>
+                <w:rFonts w:eastAsia="Times New Roman" w:cs="Times New Roman"/>
+                <w:sz w:val="17"/>
+                <w:szCs w:val="17"/>
+                <w:lang w:eastAsia="es-CO"/>
+              </w:rPr>
+            </w:pPr>
+            <w:r>
+              <w:rPr>
+                <w:rFonts w:eastAsia="Times New Roman" w:cs="Times New Roman"/>
+                <w:sz w:val="17"/>
+                <w:szCs w:val="17"/>
+                <w:lang w:eastAsia="es-CO"/>
+              </w:rPr>
+              <w:t>No se ha Presentado Ningún Cambio Importante___</w:t>
+            </w:r>
+            <w:r>
+              <w:rPr>
+                <w:rFonts w:eastAsia="Times New Roman" w:cs="Times New Roman"/>
+                <w:sz w:val="17"/>
+                <w:szCs w:val="17"/>
+                <w:lang w:eastAsia="es-CO"/>
+              </w:rPr>
+              <w:t xml:space="preserve"> No Responde____</w:t>
+            </w:r>
+          </w:p>
+        </w:tc>
+      </w:tr>
+      <w:tr>
+        <w:tc>
+          <w:tcPr>
+            <w:tcW w:w="1101" w:type="dxa"/>
+            <w:vMerge/>
+          </w:tcPr>
+          <w:p>
+            <w:pPr>
+              <w:rPr>
+                <w:rFonts w:eastAsia="Times New Roman" w:cs="Times New Roman"/>
+                <w:sz w:val="12"/>
+                <w:szCs w:val="16"/>
+                <w:lang w:eastAsia="es-CO"/>
+              </w:rPr>
+            </w:pPr>
+          </w:p>
+        </w:tc>
+        <w:tc>
+          <w:tcPr>
+            <w:tcW w:w="9915" w:type="dxa"/>
+            <w:gridSpan w:val="6"/>
+          </w:tcPr>
+          <w:p>
+            <w:pPr>
+              <w:rPr>
+                <w:rFonts w:eastAsia="Times New Roman" w:cs="Times New Roman"/>
+                <w:b/>
+                <w:sz w:val="17"/>
+                <w:szCs w:val="17"/>
+                <w:lang w:eastAsia="es-CO"/>
+              </w:rPr>
+            </w:pPr>
+            <w:r>
+              <w:rPr>
+                <w:rFonts w:eastAsia="Times New Roman" w:cs="Times New Roman"/>
+                <w:b/>
+                <w:sz w:val="17"/>
+                <w:szCs w:val="17"/>
+                <w:lang w:eastAsia="es-CO"/>
+              </w:rPr>
+              <w:t>26. Siente que su calidad de vida con la presencia y uso del Kiosco Vive Digital en su localidad ha:</w:t>
+            </w:r>
+            <w:r>
+              <w:rPr>
+                <w:rFonts w:eastAsia="Times New Roman" w:cs="Times New Roman"/>
+                <w:b/>
+                <w:sz w:val="17"/>
+                <w:szCs w:val="17"/>
+                <w:lang w:eastAsia="es-CO"/>
+              </w:rPr>
+              <w:t xml:space="preserve"> </w:t>
+            </w:r>
+          </w:p>
+          <w:p>
+            <w:pPr>
+              <w:rPr>
+                <w:rFonts w:eastAsia="Times New Roman" w:cs="Times New Roman"/>
+                <w:sz w:val="17"/>
+                <w:szCs w:val="17"/>
+                <w:lang w:eastAsia="es-CO"/>
+              </w:rPr>
+            </w:pPr>
+            <w:r>
+              <w:rPr>
+                <w:rFonts w:eastAsia="Times New Roman" w:cs="Times New Roman"/>
+                <w:sz w:val="17"/>
+                <w:szCs w:val="17"/>
+                <w:lang w:eastAsia="es-CO"/>
+              </w:rPr>
+              <w:t>Mejorado</w:t>
+            </w:r>
+            <w:r>
+              <w:rPr>
+                <w:rFonts w:eastAsia="Times New Roman" w:cs="Times New Roman"/>
+                <w:sz w:val="17"/>
+                <w:szCs w:val="17"/>
+                <w:lang w:eastAsia="es-CO"/>
+              </w:rPr>
+              <w:t xml:space="preserve">___ </w:t>
+            </w:r>
+            <w:r>
+              <w:rPr>
+                <w:rFonts w:eastAsia="Times New Roman" w:cs="Times New Roman"/>
+                <w:sz w:val="17"/>
+                <w:szCs w:val="17"/>
+                <w:lang w:eastAsia="es-CO"/>
+              </w:rPr>
+              <w:t>Igual que Antes</w:t>
+            </w:r>
+            <w:r>
+              <w:rPr>
+                <w:rFonts w:eastAsia="Times New Roman" w:cs="Times New Roman"/>
+                <w:sz w:val="17"/>
+                <w:szCs w:val="17"/>
+                <w:lang w:eastAsia="es-CO"/>
+              </w:rPr>
+              <w:t xml:space="preserve">___  </w:t>
+            </w:r>
+            <w:r>
+              <w:rPr>
+                <w:rFonts w:eastAsia="Times New Roman" w:cs="Times New Roman"/>
+                <w:sz w:val="17"/>
+                <w:szCs w:val="17"/>
+                <w:lang w:eastAsia="es-CO"/>
+              </w:rPr>
+              <w:t>No ha Mejorado</w:t>
+            </w:r>
+            <w:r>
+              <w:rPr>
+                <w:rFonts w:eastAsia="Times New Roman" w:cs="Times New Roman"/>
+                <w:sz w:val="17"/>
+                <w:szCs w:val="17"/>
+                <w:lang w:eastAsia="es-CO"/>
+              </w:rPr>
+              <w:t xml:space="preserve">___ </w:t>
+            </w:r>
+            <w:r>
+              <w:rPr>
+                <w:rFonts w:eastAsia="Times New Roman" w:cs="Times New Roman"/>
+                <w:sz w:val="17"/>
+                <w:szCs w:val="17"/>
+                <w:lang w:eastAsia="es-CO"/>
+              </w:rPr>
+              <w:t>No lo Utiliza</w:t>
+            </w:r>
+            <w:r>
+              <w:rPr>
+                <w:rFonts w:eastAsia="Times New Roman" w:cs="Times New Roman"/>
+                <w:sz w:val="17"/>
+                <w:szCs w:val="17"/>
+                <w:lang w:eastAsia="es-CO"/>
+              </w:rPr>
+              <w:t xml:space="preserve">___ </w:t>
+            </w:r>
+            <w:r>
+              <w:rPr>
+                <w:rFonts w:eastAsia="Times New Roman" w:cs="Times New Roman"/>
+                <w:sz w:val="17"/>
+                <w:szCs w:val="17"/>
+                <w:lang w:eastAsia="es-CO"/>
+              </w:rPr>
+              <w:t>No sabe / No Responde</w:t>
+            </w:r>
+            <w:r>
+              <w:rPr>
+                <w:rFonts w:eastAsia="Times New Roman" w:cs="Times New Roman"/>
+                <w:sz w:val="17"/>
+                <w:szCs w:val="17"/>
+                <w:lang w:eastAsia="es-CO"/>
+              </w:rPr>
+              <w:t>___</w:t>
+            </w:r>
+          </w:p>
+        </w:tc>
+      </w:tr>
+      <w:tr>
+        <w:tc>
+          <w:tcPr>
+            <w:tcW w:w="1101" w:type="dxa"/>
+            <w:vMerge/>
+          </w:tcPr>
+          <w:p>
+            <w:pPr>
+              <w:rPr>
+                <w:rFonts w:eastAsia="Times New Roman" w:cs="Times New Roman"/>
+                <w:sz w:val="12"/>
+                <w:szCs w:val="16"/>
+                <w:lang w:eastAsia="es-CO"/>
+              </w:rPr>
+            </w:pPr>
+          </w:p>
+        </w:tc>
+        <w:tc>
+          <w:tcPr>
+            <w:tcW w:w="9915" w:type="dxa"/>
+            <w:gridSpan w:val="6"/>
+          </w:tcPr>
+          <w:p>
+            <w:pPr>
+              <w:rPr>
+                <w:rFonts w:eastAsia="Times New Roman" w:cs="Times New Roman"/>
+                <w:b/>
+                <w:sz w:val="17"/>
+                <w:szCs w:val="17"/>
+                <w:lang w:eastAsia="es-CO"/>
+              </w:rPr>
+            </w:pPr>
+            <w:r>
+              <w:rPr>
+                <w:rFonts w:eastAsia="Times New Roman" w:cs="Times New Roman"/>
+                <w:b/>
+                <w:sz w:val="17"/>
+                <w:szCs w:val="17"/>
+                <w:lang w:eastAsia="es-CO"/>
+              </w:rPr>
+              <w:t>26</w:t>
+            </w:r>
+            <w:r>
+              <w:rPr>
+                <w:rFonts w:eastAsia="Times New Roman" w:cs="Times New Roman"/>
+                <w:b/>
+                <w:sz w:val="17"/>
+                <w:szCs w:val="17"/>
+                <w:lang w:eastAsia="es-CO"/>
+              </w:rPr>
+              <w:t>. Después de la apertura del Kiosco Vive Digital, siente que tiene mayores oportunidades de:</w:t>
+            </w:r>
+            <w:r>
+              <w:rPr>
+                <w:rFonts w:eastAsia="Times New Roman" w:cs="Times New Roman"/>
+                <w:sz w:val="17"/>
+                <w:szCs w:val="17"/>
+                <w:lang w:eastAsia="es-CO"/>
+              </w:rPr>
+              <w:t xml:space="preserve"> (Puede s</w:t>
+            </w:r>
+            <w:r>
+              <w:rPr>
+                <w:rFonts w:eastAsia="Times New Roman" w:cs="Times New Roman"/>
+                <w:sz w:val="17"/>
+                <w:szCs w:val="17"/>
+                <w:lang w:eastAsia="es-CO"/>
+              </w:rPr>
+              <w:t xml:space="preserve">eleccionar más de una opción)  </w:t>
+            </w:r>
+            <w:r>
+              <w:rPr>
+                <w:rFonts w:eastAsia="Times New Roman" w:cs="Times New Roman"/>
+                <w:sz w:val="17"/>
+                <w:szCs w:val="17"/>
+                <w:lang w:eastAsia="es-CO"/>
+              </w:rPr>
+              <w:t xml:space="preserve">Estudio__  Comunicación___  Negocio y/o Trabajo___ Integración </w:t>
+            </w:r>
+            <w:r>
+              <w:rPr>
+                <w:rFonts w:eastAsia="Times New Roman" w:cs="Times New Roman"/>
+                <w:sz w:val="17"/>
+                <w:szCs w:val="17"/>
+                <w:lang w:eastAsia="es-CO"/>
+              </w:rPr>
+              <w:t>Social____  Entretenimiento___</w:t>
+            </w:r>
+          </w:p>
+        </w:tc>
+      </w:tr>
+      <w:tr>
+        <w:tc>
+          <w:tcPr>
+            <w:tcW w:w="1101" w:type="dxa"/>
+            <w:vMerge/>
+          </w:tcPr>
+          <w:p>
+            <w:pPr>
+              <w:rPr>
+                <w:rFonts w:eastAsia="Times New Roman" w:cs="Times New Roman"/>
+                <w:sz w:val="12"/>
+                <w:szCs w:val="16"/>
+                <w:lang w:eastAsia="es-CO"/>
+              </w:rPr>
+            </w:pPr>
+          </w:p>
+        </w:tc>
+        <w:tc>
+          <w:tcPr>
+            <w:tcW w:w="9915" w:type="dxa"/>
+            <w:gridSpan w:val="6"/>
+          </w:tcPr>
+          <w:p>
+            <w:pPr>
+              <w:rPr>
+                <w:rFonts w:eastAsia="Times New Roman" w:cs="Times New Roman"/>
+                <w:b/>
+                <w:sz w:val="17"/>
+                <w:szCs w:val="17"/>
+                <w:lang w:eastAsia="es-CO"/>
+              </w:rPr>
+            </w:pPr>
+            <w:r>
+              <w:rPr>
+                <w:rFonts w:eastAsia="Times New Roman" w:cs="Times New Roman"/>
+                <w:b/>
+                <w:sz w:val="17"/>
+                <w:szCs w:val="17"/>
+                <w:lang w:eastAsia="es-CO"/>
+              </w:rPr>
+              <w:t>27. ¿Utiliza mejor su tiempo libre luego de la presencia del Kiosco</w:t>
+            </w:r>
+            <w:r>
+              <w:rPr>
+                <w:rFonts w:eastAsia="Times New Roman" w:cs="Times New Roman"/>
+                <w:b/>
+                <w:sz w:val="17"/>
+                <w:szCs w:val="17"/>
+                <w:lang w:eastAsia="es-CO"/>
+              </w:rPr>
+              <w:t xml:space="preserve"> Vive Digital en su localidad?</w:t>
+            </w:r>
+          </w:p>
+          <w:p>
+            <w:pPr>
+              <w:rPr>
+                <w:rFonts w:eastAsia="Times New Roman" w:cs="Times New Roman"/>
+                <w:sz w:val="17"/>
+                <w:szCs w:val="17"/>
+                <w:lang w:eastAsia="es-CO"/>
+              </w:rPr>
+            </w:pPr>
+            <w:r>
+              <w:rPr>
+                <w:rFonts w:eastAsia="Times New Roman" w:cs="Times New Roman"/>
+                <w:sz w:val="17"/>
+                <w:szCs w:val="17"/>
+                <w:lang w:eastAsia="es-CO"/>
+              </w:rPr>
+              <w:t>Mejor que Antes</w:t>
+            </w:r>
+            <w:r>
+              <w:rPr>
+                <w:rFonts w:eastAsia="Times New Roman" w:cs="Times New Roman"/>
+                <w:sz w:val="17"/>
+                <w:szCs w:val="17"/>
+                <w:lang w:eastAsia="es-CO"/>
+              </w:rPr>
+              <w:t xml:space="preserve">__ </w:t>
+            </w:r>
+            <w:r>
+              <w:rPr>
+                <w:rFonts w:eastAsia="Times New Roman" w:cs="Times New Roman"/>
+                <w:sz w:val="17"/>
+                <w:szCs w:val="17"/>
+                <w:lang w:eastAsia="es-CO"/>
+              </w:rPr>
+              <w:t>Igual que Antes</w:t>
+            </w:r>
+            <w:r>
+              <w:rPr>
+                <w:rFonts w:eastAsia="Times New Roman" w:cs="Times New Roman"/>
+                <w:sz w:val="17"/>
+                <w:szCs w:val="17"/>
+                <w:lang w:eastAsia="es-CO"/>
+              </w:rPr>
+              <w:t xml:space="preserve">__ </w:t>
+            </w:r>
+            <w:r>
+              <w:rPr>
+                <w:rFonts w:eastAsia="Times New Roman" w:cs="Times New Roman"/>
+                <w:sz w:val="17"/>
+                <w:szCs w:val="17"/>
+                <w:lang w:eastAsia="es-CO"/>
+              </w:rPr>
+              <w:t>No ha Mejorado</w:t>
+            </w:r>
+            <w:r>
+              <w:rPr>
+                <w:rFonts w:eastAsia="Times New Roman" w:cs="Times New Roman"/>
+                <w:sz w:val="17"/>
+                <w:szCs w:val="17"/>
+                <w:lang w:eastAsia="es-CO"/>
+              </w:rPr>
+              <w:t xml:space="preserve">__ </w:t>
+            </w:r>
+            <w:r>
+              <w:rPr>
+                <w:rFonts w:eastAsia="Times New Roman" w:cs="Times New Roman"/>
+                <w:sz w:val="17"/>
+                <w:szCs w:val="17"/>
+                <w:lang w:eastAsia="es-CO"/>
+              </w:rPr>
+              <w:t>No lo Utiliza Para este Fin</w:t>
+            </w:r>
+            <w:r>
+              <w:rPr>
+                <w:rFonts w:eastAsia="Times New Roman" w:cs="Times New Roman"/>
+                <w:sz w:val="17"/>
+                <w:szCs w:val="17"/>
+                <w:lang w:eastAsia="es-CO"/>
+              </w:rPr>
+              <w:t xml:space="preserve">__ </w:t>
+            </w:r>
+          </w:p>
+          <w:p>
+            <w:pPr>
+              <w:rPr>
+                <w:rFonts w:eastAsia="Times New Roman" w:cs="Times New Roman"/>
+                <w:sz w:val="17"/>
+                <w:szCs w:val="17"/>
+                <w:lang w:eastAsia="es-CO"/>
+              </w:rPr>
+            </w:pPr>
+            <w:r>
+              <w:rPr>
+                <w:rFonts w:eastAsia="Times New Roman" w:cs="Times New Roman"/>
+                <w:sz w:val="17"/>
+                <w:szCs w:val="17"/>
+                <w:lang w:eastAsia="es-CO"/>
+              </w:rPr>
+              <w:t>Utiliza su tiempo libre en actividades aprendidas en el KVD</w:t>
+            </w:r>
+            <w:r>
+              <w:rPr>
+                <w:rFonts w:eastAsia="Times New Roman" w:cs="Times New Roman"/>
+                <w:sz w:val="17"/>
+                <w:szCs w:val="17"/>
+                <w:lang w:eastAsia="es-CO"/>
+              </w:rPr>
+              <w:t>___</w:t>
+            </w:r>
+          </w:p>
+        </w:tc>
+      </w:tr>
+      <w:tr>
+        <w:tc>
+          <w:tcPr>
+            <w:tcW w:w="1101" w:type="dxa"/>
+            <w:vMerge/>
+          </w:tcPr>
+          <w:p>
+            <w:pPr>
+              <w:rPr>
+                <w:rFonts w:eastAsia="Times New Roman" w:cs="Times New Roman"/>
+                <w:sz w:val="12"/>
+                <w:szCs w:val="16"/>
+                <w:lang w:eastAsia="es-CO"/>
+              </w:rPr>
+            </w:pPr>
+          </w:p>
+        </w:tc>
+        <w:tc>
+          <w:tcPr>
+            <w:tcW w:w="9915" w:type="dxa"/>
+            <w:gridSpan w:val="6"/>
+          </w:tcPr>
+          <w:p>
+            <w:pPr>
+              <w:rPr>
+                <w:rFonts w:eastAsia="Times New Roman" w:cs="Times New Roman"/>
+                <w:b/>
+                <w:sz w:val="17"/>
+                <w:szCs w:val="17"/>
+                <w:lang w:eastAsia="es-CO"/>
+              </w:rPr>
+            </w:pPr>
+            <w:r>
+              <w:rPr>
+                <w:rFonts w:eastAsia="Times New Roman" w:cs="Times New Roman"/>
+                <w:b/>
+                <w:sz w:val="17"/>
+                <w:szCs w:val="17"/>
+                <w:lang w:eastAsia="es-CO"/>
+              </w:rPr>
+              <w:t xml:space="preserve">28. Después de la apertura del Kiosco Vive Digital, siente que tiene mayores oportunidades de: (Puede </w:t>
+            </w:r>
+            <w:r>
+              <w:rPr>
+                <w:rFonts w:eastAsia="Times New Roman" w:cs="Times New Roman"/>
+                <w:b/>
+                <w:sz w:val="17"/>
+                <w:szCs w:val="17"/>
+                <w:lang w:eastAsia="es-CO"/>
+              </w:rPr>
+              <w:t>seleccionar más de una opción)</w:t>
+            </w:r>
+          </w:p>
+          <w:p>
+            <w:pPr>
+              <w:rPr>
+                <w:rFonts w:eastAsia="Times New Roman" w:cs="Times New Roman"/>
+                <w:sz w:val="17"/>
+                <w:szCs w:val="17"/>
+                <w:lang w:eastAsia="es-CO"/>
+              </w:rPr>
+            </w:pPr>
+            <w:r>
+              <w:rPr>
+                <w:rFonts w:eastAsia="Times New Roman" w:cs="Times New Roman"/>
+                <w:sz w:val="17"/>
+                <w:szCs w:val="17"/>
+                <w:lang w:eastAsia="es-CO"/>
+              </w:rPr>
+              <w:t>Estudio</w:t>
+            </w:r>
+            <w:r>
+              <w:rPr>
+                <w:rFonts w:eastAsia="Times New Roman" w:cs="Times New Roman"/>
+                <w:sz w:val="17"/>
+                <w:szCs w:val="17"/>
+                <w:lang w:eastAsia="es-CO"/>
+              </w:rPr>
+              <w:t xml:space="preserve">__  </w:t>
+            </w:r>
+            <w:r>
+              <w:rPr>
+                <w:rFonts w:eastAsia="Times New Roman" w:cs="Times New Roman"/>
+                <w:sz w:val="17"/>
+                <w:szCs w:val="17"/>
+                <w:lang w:eastAsia="es-CO"/>
+              </w:rPr>
+              <w:t>Comunicación</w:t>
+            </w:r>
+            <w:r>
+              <w:rPr>
+                <w:rFonts w:eastAsia="Times New Roman" w:cs="Times New Roman"/>
+                <w:sz w:val="17"/>
+                <w:szCs w:val="17"/>
+                <w:lang w:eastAsia="es-CO"/>
+              </w:rPr>
+              <w:t xml:space="preserve">__ </w:t>
+            </w:r>
+            <w:r>
+              <w:rPr>
+                <w:rFonts w:eastAsia="Times New Roman" w:cs="Times New Roman"/>
+                <w:sz w:val="17"/>
+                <w:szCs w:val="17"/>
+                <w:lang w:eastAsia="es-CO"/>
+              </w:rPr>
+              <w:t>Negocio y/o Trabajo</w:t>
+            </w:r>
+            <w:r>
+              <w:rPr>
+                <w:rFonts w:eastAsia="Times New Roman" w:cs="Times New Roman"/>
+                <w:sz w:val="17"/>
+                <w:szCs w:val="17"/>
+                <w:lang w:eastAsia="es-CO"/>
+              </w:rPr>
+              <w:t xml:space="preserve">__ </w:t>
+            </w:r>
+            <w:r>
+              <w:rPr>
+                <w:rFonts w:eastAsia="Times New Roman" w:cs="Times New Roman"/>
+                <w:sz w:val="17"/>
+                <w:szCs w:val="17"/>
+                <w:lang w:eastAsia="es-CO"/>
+              </w:rPr>
+              <w:t>Integración Social</w:t>
+            </w:r>
+            <w:r>
+              <w:rPr>
+                <w:rFonts w:eastAsia="Times New Roman" w:cs="Times New Roman"/>
+                <w:sz w:val="17"/>
+                <w:szCs w:val="17"/>
+                <w:lang w:eastAsia="es-CO"/>
+              </w:rPr>
+              <w:t xml:space="preserve">__ </w:t>
+            </w:r>
+            <w:r>
+              <w:rPr>
+                <w:rFonts w:eastAsia="Times New Roman" w:cs="Times New Roman"/>
+                <w:sz w:val="17"/>
+                <w:szCs w:val="17"/>
+                <w:lang w:eastAsia="es-CO"/>
+              </w:rPr>
+              <w:t>Entretenimiento</w:t>
+            </w:r>
+            <w:r>
+              <w:rPr>
+                <w:rFonts w:eastAsia="Times New Roman" w:cs="Times New Roman"/>
+                <w:sz w:val="17"/>
+                <w:szCs w:val="17"/>
+                <w:lang w:eastAsia="es-CO"/>
+              </w:rPr>
+              <w:t>___</w:t>
+            </w:r>
+          </w:p>
+        </w:tc>
+      </w:tr>
+      <w:tr>
+        <w:tc>
+          <w:tcPr>
+            <w:tcW w:w="1101" w:type="dxa"/>
+            <w:vMerge/>
+          </w:tcPr>
+          <w:p>
+            <w:pPr>
+              <w:rPr>
+                <w:rFonts w:eastAsia="Times New Roman" w:cs="Times New Roman"/>
+                <w:sz w:val="12"/>
+                <w:szCs w:val="16"/>
+                <w:lang w:eastAsia="es-CO"/>
+              </w:rPr>
+            </w:pPr>
+          </w:p>
+        </w:tc>
+        <w:tc>
+          <w:tcPr>
+            <w:tcW w:w="9915" w:type="dxa"/>
+            <w:gridSpan w:val="6"/>
+          </w:tcPr>
+          <w:p>
+            <w:pPr>
+              <w:rPr>
+                <w:rFonts w:eastAsia="Times New Roman" w:cs="Times New Roman"/>
+                <w:b/>
+                <w:sz w:val="17"/>
+                <w:szCs w:val="17"/>
+                <w:lang w:eastAsia="es-CO"/>
+              </w:rPr>
+            </w:pPr>
+            <w:r>
+              <w:rPr>
+                <w:rFonts w:eastAsia="Times New Roman" w:cs="Times New Roman"/>
+                <w:b/>
+                <w:sz w:val="17"/>
+                <w:szCs w:val="17"/>
+                <w:lang w:eastAsia="es-CO"/>
+              </w:rPr>
+              <w:t>29.</w:t>
+            </w:r>
+            <w:r>
+              <w:rPr>
+                <w:rFonts w:eastAsia="Times New Roman" w:cs="Times New Roman"/>
+                <w:b/>
+                <w:sz w:val="17"/>
+                <w:szCs w:val="17"/>
+                <w:lang w:eastAsia="es-CO"/>
+              </w:rPr>
+              <w:t xml:space="preserve"> </w:t>
+            </w:r>
+            <w:r>
+              <w:rPr>
+                <w:rFonts w:eastAsia="Times New Roman" w:cs="Times New Roman"/>
+                <w:b/>
+                <w:sz w:val="17"/>
+                <w:szCs w:val="17"/>
+                <w:lang w:eastAsia="es-CO"/>
+              </w:rPr>
+              <w:t xml:space="preserve">¿Usted considera que su situación personal ha mejorado en el uso del computador e Internet </w:t>
+            </w:r>
+            <w:r>
+              <w:rPr>
+                <w:rFonts w:eastAsia="Times New Roman" w:cs="Times New Roman"/>
+                <w:b/>
+                <w:sz w:val="17"/>
+                <w:szCs w:val="17"/>
+                <w:lang w:eastAsia="es-CO"/>
+              </w:rPr>
+              <w:t>en las actividades cotidianas?</w:t>
+            </w:r>
+          </w:p>
+          <w:p>
+            <w:pPr>
+              <w:rPr>
+                <w:rFonts w:eastAsia="Times New Roman" w:cs="Times New Roman"/>
+                <w:sz w:val="17"/>
+                <w:szCs w:val="17"/>
+                <w:lang w:eastAsia="es-CO"/>
+              </w:rPr>
+            </w:pPr>
+            <w:proofErr w:type="spellStart"/>
+            <w:r>
+              <w:rPr>
+                <w:rFonts w:eastAsia="Times New Roman" w:cs="Times New Roman"/>
+                <w:sz w:val="17"/>
+                <w:szCs w:val="17"/>
+                <w:lang w:eastAsia="es-CO"/>
+              </w:rPr>
+              <w:t>Si</w:t>
+            </w:r>
+            <w:proofErr w:type="spellEnd"/>
+            <w:r>
+              <w:rPr>
+                <w:rFonts w:eastAsia="Times New Roman" w:cs="Times New Roman"/>
+                <w:sz w:val="17"/>
+                <w:szCs w:val="17"/>
+                <w:lang w:eastAsia="es-CO"/>
+              </w:rPr>
+              <w:t xml:space="preserve">__  </w:t>
+            </w:r>
+            <w:r>
+              <w:rPr>
+                <w:rFonts w:eastAsia="Times New Roman" w:cs="Times New Roman"/>
+                <w:sz w:val="17"/>
+                <w:szCs w:val="17"/>
+                <w:lang w:eastAsia="es-CO"/>
+              </w:rPr>
+              <w:t>No</w:t>
+            </w:r>
+            <w:r>
+              <w:rPr>
+                <w:rFonts w:eastAsia="Times New Roman" w:cs="Times New Roman"/>
+                <w:sz w:val="17"/>
+                <w:szCs w:val="17"/>
+                <w:lang w:eastAsia="es-CO"/>
+              </w:rPr>
+              <w:t xml:space="preserve">___ </w:t>
+            </w:r>
+            <w:proofErr w:type="spellStart"/>
+            <w:r>
+              <w:rPr>
+                <w:rFonts w:eastAsia="Times New Roman" w:cs="Times New Roman"/>
+                <w:sz w:val="17"/>
+                <w:szCs w:val="17"/>
+                <w:lang w:eastAsia="es-CO"/>
+              </w:rPr>
+              <w:t>No</w:t>
+            </w:r>
+            <w:proofErr w:type="spellEnd"/>
+            <w:r>
+              <w:rPr>
+                <w:rFonts w:eastAsia="Times New Roman" w:cs="Times New Roman"/>
+                <w:sz w:val="17"/>
+                <w:szCs w:val="17"/>
+                <w:lang w:eastAsia="es-CO"/>
+              </w:rPr>
+              <w:t xml:space="preserve"> Sabe / No Responde</w:t>
+            </w:r>
+            <w:r>
+              <w:rPr>
+                <w:rFonts w:eastAsia="Times New Roman" w:cs="Times New Roman"/>
+                <w:sz w:val="17"/>
+                <w:szCs w:val="17"/>
+                <w:lang w:eastAsia="es-CO"/>
+              </w:rPr>
+              <w:t>___</w:t>
+            </w:r>
+          </w:p>
+        </w:tc>
+      </w:tr>
+      <w:tr>
+        <w:tc>
+          <w:tcPr>
+            <w:tcW w:w="1101" w:type="dxa"/>
+            <w:vMerge/>
+          </w:tcPr>
+          <w:p>
+            <w:pPr>
+              <w:rPr>
+                <w:rFonts w:eastAsia="Times New Roman" w:cs="Times New Roman"/>
+                <w:sz w:val="12"/>
+                <w:szCs w:val="16"/>
+                <w:lang w:eastAsia="es-CO"/>
+              </w:rPr>
+            </w:pPr>
+          </w:p>
+        </w:tc>
+        <w:tc>
+          <w:tcPr>
+            <w:tcW w:w="9915" w:type="dxa"/>
+            <w:gridSpan w:val="6"/>
+          </w:tcPr>
+          <w:p>
+            <w:pPr>
+              <w:rPr>
+                <w:rFonts w:eastAsia="Times New Roman" w:cs="Times New Roman"/>
+                <w:b/>
+                <w:sz w:val="17"/>
+                <w:szCs w:val="17"/>
+                <w:lang w:eastAsia="es-CO"/>
+              </w:rPr>
+            </w:pPr>
+            <w:r>
+              <w:rPr>
+                <w:rFonts w:eastAsia="Times New Roman" w:cs="Times New Roman"/>
+                <w:b/>
+                <w:sz w:val="17"/>
+                <w:szCs w:val="17"/>
+                <w:lang w:eastAsia="es-CO"/>
+              </w:rPr>
+              <w:t>30.</w:t>
+            </w:r>
+            <w:r>
+              <w:rPr>
+                <w:rFonts w:eastAsia="Times New Roman" w:cs="Times New Roman"/>
+                <w:b/>
+                <w:sz w:val="17"/>
+                <w:szCs w:val="17"/>
+                <w:lang w:eastAsia="es-CO"/>
+              </w:rPr>
+              <w:t xml:space="preserve"> </w:t>
+            </w:r>
+            <w:r>
+              <w:rPr>
+                <w:rFonts w:eastAsia="Times New Roman" w:cs="Times New Roman"/>
+                <w:b/>
+                <w:sz w:val="17"/>
+                <w:szCs w:val="17"/>
+                <w:lang w:eastAsia="es-CO"/>
+              </w:rPr>
+              <w:t xml:space="preserve">¿Usted considera que ha ahorrado tiempo y recursos en el </w:t>
+            </w:r>
+            <w:r>
+              <w:rPr>
+                <w:rFonts w:eastAsia="Times New Roman" w:cs="Times New Roman"/>
+                <w:b/>
+                <w:sz w:val="17"/>
+                <w:szCs w:val="17"/>
+                <w:lang w:eastAsia="es-CO"/>
+              </w:rPr>
+              <w:t>envío y recepción de mensajes?</w:t>
+            </w:r>
+          </w:p>
+          <w:p>
+            <w:pPr>
+              <w:rPr>
+                <w:rFonts w:eastAsia="Times New Roman" w:cs="Times New Roman"/>
+                <w:sz w:val="17"/>
+                <w:szCs w:val="17"/>
+                <w:lang w:eastAsia="es-CO"/>
+              </w:rPr>
+            </w:pPr>
+            <w:r>
+              <w:rPr>
+                <w:rFonts w:eastAsia="Times New Roman" w:cs="Times New Roman"/>
+                <w:sz w:val="17"/>
+                <w:szCs w:val="17"/>
+                <w:lang w:eastAsia="es-CO"/>
+              </w:rPr>
+              <w:t xml:space="preserve">Sí___  </w:t>
+            </w:r>
+            <w:r>
+              <w:rPr>
+                <w:rFonts w:eastAsia="Times New Roman" w:cs="Times New Roman"/>
+                <w:sz w:val="17"/>
+                <w:szCs w:val="17"/>
+                <w:lang w:eastAsia="es-CO"/>
+              </w:rPr>
+              <w:t>No</w:t>
+            </w:r>
+            <w:r>
+              <w:rPr>
+                <w:rFonts w:eastAsia="Times New Roman" w:cs="Times New Roman"/>
+                <w:sz w:val="17"/>
+                <w:szCs w:val="17"/>
+                <w:lang w:eastAsia="es-CO"/>
+              </w:rPr>
+              <w:t xml:space="preserve">___ </w:t>
+            </w:r>
+            <w:proofErr w:type="spellStart"/>
+            <w:r>
+              <w:rPr>
+                <w:rFonts w:eastAsia="Times New Roman" w:cs="Times New Roman"/>
+                <w:sz w:val="17"/>
+                <w:szCs w:val="17"/>
+                <w:lang w:eastAsia="es-CO"/>
+              </w:rPr>
+              <w:t>No</w:t>
+            </w:r>
+            <w:proofErr w:type="spellEnd"/>
+            <w:r>
+              <w:rPr>
+                <w:rFonts w:eastAsia="Times New Roman" w:cs="Times New Roman"/>
+                <w:sz w:val="17"/>
+                <w:szCs w:val="17"/>
+                <w:lang w:eastAsia="es-CO"/>
+              </w:rPr>
+              <w:t xml:space="preserve"> Sabe / No Responde</w:t>
+            </w:r>
+            <w:r>
+              <w:rPr>
+                <w:rFonts w:eastAsia="Times New Roman" w:cs="Times New Roman"/>
+                <w:sz w:val="17"/>
+                <w:szCs w:val="17"/>
+                <w:lang w:eastAsia="es-CO"/>
+              </w:rPr>
+              <w:t>___</w:t>
+            </w:r>
+          </w:p>
+        </w:tc>
+      </w:tr>
+      <w:tr>
+        <w:tc>
+          <w:tcPr>
+            <w:tcW w:w="1101" w:type="dxa"/>
+            <w:vMerge/>
+          </w:tcPr>
+          <w:p>
+            <w:pPr>
+              <w:rPr>
+                <w:rFonts w:eastAsia="Times New Roman" w:cs="Times New Roman"/>
+                <w:sz w:val="12"/>
+                <w:szCs w:val="16"/>
+                <w:lang w:eastAsia="es-CO"/>
+              </w:rPr>
+            </w:pPr>
+          </w:p>
+        </w:tc>
+        <w:tc>
+          <w:tcPr>
+            <w:tcW w:w="9915" w:type="dxa"/>
+            <w:gridSpan w:val="6"/>
+          </w:tcPr>
+          <w:p>
+            <w:pPr>
+              <w:rPr>
+                <w:rFonts w:eastAsia="Times New Roman" w:cs="Times New Roman"/>
+                <w:b/>
+                <w:sz w:val="17"/>
+                <w:szCs w:val="17"/>
+                <w:lang w:eastAsia="es-CO"/>
+              </w:rPr>
+            </w:pPr>
+            <w:r>
+              <w:rPr>
+                <w:rFonts w:eastAsia="Times New Roman" w:cs="Times New Roman"/>
+                <w:b/>
+                <w:sz w:val="17"/>
+                <w:szCs w:val="17"/>
+                <w:lang w:eastAsia="es-CO"/>
+              </w:rPr>
+              <w:t>31.</w:t>
+            </w:r>
+            <w:r>
+              <w:rPr>
+                <w:rFonts w:eastAsia="Times New Roman" w:cs="Times New Roman"/>
+                <w:b/>
+                <w:sz w:val="17"/>
+                <w:szCs w:val="17"/>
+                <w:lang w:eastAsia="es-CO"/>
+              </w:rPr>
+              <w:t xml:space="preserve"> </w:t>
+            </w:r>
+            <w:r>
+              <w:rPr>
+                <w:rFonts w:eastAsia="Times New Roman" w:cs="Times New Roman"/>
+                <w:b/>
+                <w:sz w:val="17"/>
+                <w:szCs w:val="17"/>
+                <w:lang w:eastAsia="es-CO"/>
+              </w:rPr>
+              <w:t>¿Se ha vinculado a or</w:t>
+            </w:r>
+            <w:r>
+              <w:rPr>
+                <w:rFonts w:eastAsia="Times New Roman" w:cs="Times New Roman"/>
+                <w:b/>
+                <w:sz w:val="17"/>
+                <w:szCs w:val="17"/>
+                <w:lang w:eastAsia="es-CO"/>
+              </w:rPr>
+              <w:t>ganizaciones y redes sociales?</w:t>
+            </w:r>
+          </w:p>
+          <w:p>
+            <w:pPr>
+              <w:rPr>
+                <w:rFonts w:eastAsia="Times New Roman" w:cs="Times New Roman"/>
+                <w:sz w:val="17"/>
+                <w:szCs w:val="17"/>
+                <w:lang w:eastAsia="es-CO"/>
+              </w:rPr>
+            </w:pPr>
+            <w:r>
+              <w:rPr>
+                <w:rFonts w:eastAsia="Times New Roman" w:cs="Times New Roman"/>
+                <w:sz w:val="17"/>
+                <w:szCs w:val="17"/>
+                <w:lang w:eastAsia="es-CO"/>
+              </w:rPr>
+              <w:t xml:space="preserve">Sí___  </w:t>
+            </w:r>
+            <w:r>
+              <w:rPr>
+                <w:rFonts w:eastAsia="Times New Roman" w:cs="Times New Roman"/>
+                <w:sz w:val="17"/>
+                <w:szCs w:val="17"/>
+                <w:lang w:eastAsia="es-CO"/>
+              </w:rPr>
+              <w:t>No</w:t>
+            </w:r>
+            <w:r>
+              <w:rPr>
+                <w:rFonts w:eastAsia="Times New Roman" w:cs="Times New Roman"/>
+                <w:sz w:val="17"/>
+                <w:szCs w:val="17"/>
+                <w:lang w:eastAsia="es-CO"/>
+              </w:rPr>
+              <w:t xml:space="preserve">___ </w:t>
+            </w:r>
+            <w:proofErr w:type="spellStart"/>
+            <w:r>
+              <w:rPr>
+                <w:rFonts w:eastAsia="Times New Roman" w:cs="Times New Roman"/>
+                <w:sz w:val="17"/>
+                <w:szCs w:val="17"/>
+                <w:lang w:eastAsia="es-CO"/>
+              </w:rPr>
+              <w:t>No</w:t>
+            </w:r>
+            <w:proofErr w:type="spellEnd"/>
+            <w:r>
+              <w:rPr>
+                <w:rFonts w:eastAsia="Times New Roman" w:cs="Times New Roman"/>
+                <w:sz w:val="17"/>
+                <w:szCs w:val="17"/>
+                <w:lang w:eastAsia="es-CO"/>
+              </w:rPr>
+              <w:t xml:space="preserve"> Sabe / No Responde</w:t>
+            </w:r>
+            <w:r>
+              <w:rPr>
+                <w:rFonts w:eastAsia="Times New Roman" w:cs="Times New Roman"/>
+                <w:sz w:val="17"/>
+                <w:szCs w:val="17"/>
+                <w:lang w:eastAsia="es-CO"/>
+              </w:rPr>
+              <w:t>___</w:t>
+            </w:r>
+          </w:p>
+        </w:tc>
+      </w:tr>
+      <w:tr>
+        <w:tc>
+          <w:tcPr>
+            <w:tcW w:w="1101" w:type="dxa"/>
+            <w:vMerge w:val="restart"/>
+          </w:tcPr>
+          <w:p>
+            <w:pPr>
+              <w:rPr>
+                <w:rFonts w:eastAsia="Times New Roman" w:cs="Times New Roman"/>
+                <w:sz w:val="12"/>
+                <w:szCs w:val="16"/>
+                <w:lang w:eastAsia="es-CO"/>
+              </w:rPr>
+            </w:pPr>
+            <w:r>
+              <w:rPr>
+                <w:rFonts w:eastAsia="Times New Roman" w:cs="Times New Roman"/>
+                <w:b/>
+                <w:sz w:val="12"/>
+                <w:szCs w:val="16"/>
+                <w:lang w:eastAsia="es-CO"/>
+              </w:rPr>
+              <w:t>SECTOR BENEFICIADOS</w:t>
+            </w:r>
+          </w:p>
+        </w:tc>
+        <w:tc>
+          <w:tcPr>
+            <w:tcW w:w="9915" w:type="dxa"/>
+            <w:gridSpan w:val="6"/>
+          </w:tcPr>
+          <w:p>
+            <w:pPr>
+              <w:rPr>
+                <w:rFonts w:eastAsia="Times New Roman" w:cs="Times New Roman"/>
+                <w:b/>
+                <w:sz w:val="17"/>
+                <w:szCs w:val="17"/>
+                <w:lang w:eastAsia="es-CO"/>
+              </w:rPr>
+            </w:pPr>
+            <w:r>
+              <w:rPr>
+                <w:rFonts w:eastAsia="Times New Roman" w:cs="Times New Roman"/>
+                <w:b/>
+                <w:sz w:val="17"/>
+                <w:szCs w:val="17"/>
+                <w:lang w:eastAsia="es-CO"/>
+              </w:rPr>
+              <w:t>32. ¿Considera que la comunidad se ha beneficiado de los s</w:t>
+            </w:r>
+            <w:r>
+              <w:rPr>
+                <w:rFonts w:eastAsia="Times New Roman" w:cs="Times New Roman"/>
+                <w:b/>
+                <w:sz w:val="17"/>
+                <w:szCs w:val="17"/>
+                <w:lang w:eastAsia="es-CO"/>
+              </w:rPr>
+              <w:t>ervicios prestados por el KVD?</w:t>
+            </w:r>
+          </w:p>
+          <w:p>
+            <w:pPr>
+              <w:rPr>
+                <w:rFonts w:eastAsia="Times New Roman" w:cs="Times New Roman"/>
+                <w:sz w:val="17"/>
+                <w:szCs w:val="17"/>
+                <w:lang w:eastAsia="es-CO"/>
+              </w:rPr>
+            </w:pPr>
+            <w:r>
+              <w:rPr>
+                <w:rFonts w:eastAsia="Times New Roman" w:cs="Times New Roman"/>
+                <w:sz w:val="17"/>
+                <w:szCs w:val="17"/>
+                <w:lang w:eastAsia="es-CO"/>
+              </w:rPr>
+              <w:t>Sí</w:t>
+            </w:r>
+            <w:r>
+              <w:rPr>
+                <w:rFonts w:eastAsia="Times New Roman" w:cs="Times New Roman"/>
+                <w:sz w:val="17"/>
+                <w:szCs w:val="17"/>
+                <w:lang w:eastAsia="es-CO"/>
+              </w:rPr>
+              <w:t xml:space="preserve">___ </w:t>
+            </w:r>
+            <w:r>
+              <w:rPr>
+                <w:rFonts w:eastAsia="Times New Roman" w:cs="Times New Roman"/>
+                <w:sz w:val="17"/>
+                <w:szCs w:val="17"/>
+                <w:lang w:eastAsia="es-CO"/>
+              </w:rPr>
+              <w:t>No</w:t>
+            </w:r>
+            <w:r>
+              <w:rPr>
+                <w:rFonts w:eastAsia="Times New Roman" w:cs="Times New Roman"/>
+                <w:sz w:val="17"/>
+                <w:szCs w:val="17"/>
+                <w:lang w:eastAsia="es-CO"/>
+              </w:rPr>
+              <w:t xml:space="preserve">___ </w:t>
+            </w:r>
+            <w:proofErr w:type="spellStart"/>
+            <w:r>
+              <w:rPr>
+                <w:rFonts w:eastAsia="Times New Roman" w:cs="Times New Roman"/>
+                <w:sz w:val="17"/>
+                <w:szCs w:val="17"/>
+                <w:lang w:eastAsia="es-CO"/>
+              </w:rPr>
+              <w:t>No</w:t>
+            </w:r>
+            <w:proofErr w:type="spellEnd"/>
+            <w:r>
+              <w:rPr>
+                <w:rFonts w:eastAsia="Times New Roman" w:cs="Times New Roman"/>
+                <w:sz w:val="17"/>
+                <w:szCs w:val="17"/>
+                <w:lang w:eastAsia="es-CO"/>
+              </w:rPr>
+              <w:t xml:space="preserve"> Sabe / No Responde</w:t>
+            </w:r>
+            <w:r>
+              <w:rPr>
+                <w:rFonts w:eastAsia="Times New Roman" w:cs="Times New Roman"/>
+                <w:sz w:val="17"/>
+                <w:szCs w:val="17"/>
+                <w:lang w:eastAsia="es-CO"/>
+              </w:rPr>
+              <w:t>____</w:t>
+            </w:r>
+          </w:p>
+        </w:tc>
+      </w:tr>
+      <w:tr>
+        <w:tc>
+          <w:tcPr>
+            <w:tcW w:w="1101" w:type="dxa"/>
+            <w:vMerge/>
+          </w:tcPr>
+          <w:p>
+            <w:pPr>
+              <w:rPr>
+                <w:rFonts w:eastAsia="Times New Roman" w:cs="Times New Roman"/>
+                <w:b/>
+                <w:sz w:val="12"/>
+                <w:szCs w:val="16"/>
+                <w:lang w:eastAsia="es-CO"/>
+              </w:rPr>
+            </w:pPr>
+          </w:p>
+        </w:tc>
+        <w:tc>
+          <w:tcPr>
+            <w:tcW w:w="9915" w:type="dxa"/>
+            <w:gridSpan w:val="6"/>
+          </w:tcPr>
+          <w:p>
+            <w:pPr>
+              <w:rPr>
+                <w:rFonts w:eastAsia="Times New Roman" w:cs="Times New Roman"/>
+                <w:b/>
+                <w:sz w:val="17"/>
+                <w:szCs w:val="17"/>
+                <w:lang w:eastAsia="es-CO"/>
+              </w:rPr>
+            </w:pPr>
+            <w:r>
+              <w:rPr>
+                <w:rFonts w:eastAsia="Times New Roman" w:cs="Times New Roman"/>
+                <w:b/>
+                <w:sz w:val="17"/>
+                <w:szCs w:val="17"/>
+                <w:lang w:eastAsia="es-CO"/>
+              </w:rPr>
+              <w:t>33. ¿Cómo califica la importanci</w:t>
+            </w:r>
+            <w:r>
+              <w:rPr>
+                <w:rFonts w:eastAsia="Times New Roman" w:cs="Times New Roman"/>
+                <w:b/>
+                <w:sz w:val="17"/>
+                <w:szCs w:val="17"/>
+                <w:lang w:eastAsia="es-CO"/>
+              </w:rPr>
+              <w:t>a de los beneficios recibidos?</w:t>
+            </w:r>
+          </w:p>
+          <w:p>
+            <w:pPr>
+              <w:rPr>
+                <w:rFonts w:eastAsia="Times New Roman" w:cs="Times New Roman"/>
+                <w:sz w:val="17"/>
+                <w:szCs w:val="17"/>
+                <w:lang w:eastAsia="es-CO"/>
+              </w:rPr>
+            </w:pPr>
+            <w:r>
+              <w:rPr>
+                <w:rFonts w:eastAsia="Times New Roman" w:cs="Times New Roman"/>
+                <w:sz w:val="17"/>
+                <w:szCs w:val="17"/>
+                <w:lang w:eastAsia="es-CO"/>
+              </w:rPr>
+              <w:t>Muy Alta</w:t>
+            </w:r>
+            <w:r>
+              <w:rPr>
+                <w:rFonts w:eastAsia="Times New Roman" w:cs="Times New Roman"/>
+                <w:sz w:val="17"/>
+                <w:szCs w:val="17"/>
+                <w:lang w:eastAsia="es-CO"/>
+              </w:rPr>
+              <w:t xml:space="preserve">__ </w:t>
+            </w:r>
+            <w:proofErr w:type="spellStart"/>
+            <w:r>
+              <w:rPr>
+                <w:rFonts w:eastAsia="Times New Roman" w:cs="Times New Roman"/>
+                <w:sz w:val="17"/>
+                <w:szCs w:val="17"/>
+                <w:lang w:eastAsia="es-CO"/>
+              </w:rPr>
+              <w:t>Alta</w:t>
+            </w:r>
+            <w:proofErr w:type="spellEnd"/>
+            <w:r>
+              <w:rPr>
+                <w:rFonts w:eastAsia="Times New Roman" w:cs="Times New Roman"/>
+                <w:sz w:val="17"/>
+                <w:szCs w:val="17"/>
+                <w:lang w:eastAsia="es-CO"/>
+              </w:rPr>
+              <w:t xml:space="preserve">__ </w:t>
+            </w:r>
+            <w:r>
+              <w:rPr>
+                <w:rFonts w:eastAsia="Times New Roman" w:cs="Times New Roman"/>
+                <w:sz w:val="17"/>
+                <w:szCs w:val="17"/>
+                <w:lang w:eastAsia="es-CO"/>
+              </w:rPr>
+              <w:t>Media</w:t>
+            </w:r>
+            <w:r>
+              <w:rPr>
+                <w:rFonts w:eastAsia="Times New Roman" w:cs="Times New Roman"/>
+                <w:sz w:val="17"/>
+                <w:szCs w:val="17"/>
+                <w:lang w:eastAsia="es-CO"/>
+              </w:rPr>
+              <w:t xml:space="preserve">___ </w:t>
+            </w:r>
+            <w:r>
+              <w:rPr>
+                <w:rFonts w:eastAsia="Times New Roman" w:cs="Times New Roman"/>
+                <w:sz w:val="17"/>
+                <w:szCs w:val="17"/>
+                <w:lang w:eastAsia="es-CO"/>
+              </w:rPr>
+              <w:t>Baja</w:t>
+            </w:r>
+            <w:r>
+              <w:rPr>
+                <w:rFonts w:eastAsia="Times New Roman" w:cs="Times New Roman"/>
+                <w:sz w:val="17"/>
+                <w:szCs w:val="17"/>
+                <w:lang w:eastAsia="es-CO"/>
+              </w:rPr>
+              <w:t xml:space="preserve">__ </w:t>
+            </w:r>
+            <w:r>
+              <w:rPr>
+                <w:rFonts w:eastAsia="Times New Roman" w:cs="Times New Roman"/>
+                <w:sz w:val="17"/>
+                <w:szCs w:val="17"/>
+                <w:lang w:eastAsia="es-CO"/>
+              </w:rPr>
+              <w:t>Muy Baja</w:t>
+            </w:r>
+            <w:r>
+              <w:rPr>
+                <w:rFonts w:eastAsia="Times New Roman" w:cs="Times New Roman"/>
+                <w:sz w:val="17"/>
+                <w:szCs w:val="17"/>
+                <w:lang w:eastAsia="es-CO"/>
+              </w:rPr>
+              <w:t xml:space="preserve">__ </w:t>
+            </w:r>
+          </w:p>
+        </w:tc>
+      </w:tr>
+      <w:tr>
+        <w:tc>
+          <w:tcPr>
+            <w:tcW w:w="1101" w:type="dxa"/>
+            <w:vMerge/>
+          </w:tcPr>
+          <w:p>
+            <w:pPr>
+              <w:rPr>
+                <w:rFonts w:eastAsia="Times New Roman" w:cs="Times New Roman"/>
+                <w:b/>
+                <w:sz w:val="12"/>
+                <w:szCs w:val="16"/>
+                <w:lang w:eastAsia="es-CO"/>
+              </w:rPr>
+            </w:pPr>
+          </w:p>
+        </w:tc>
+        <w:tc>
+          <w:tcPr>
+            <w:tcW w:w="9915" w:type="dxa"/>
+            <w:gridSpan w:val="6"/>
+          </w:tcPr>
+          <w:p>
+            <w:pPr>
+              <w:rPr>
+                <w:rFonts w:eastAsia="Times New Roman" w:cs="Times New Roman"/>
+                <w:b/>
+                <w:sz w:val="17"/>
+                <w:szCs w:val="17"/>
+                <w:lang w:eastAsia="es-CO"/>
+              </w:rPr>
+            </w:pPr>
+            <w:r>
+              <w:rPr>
+                <w:rFonts w:eastAsia="Times New Roman" w:cs="Times New Roman"/>
+                <w:b/>
+                <w:sz w:val="17"/>
+                <w:szCs w:val="17"/>
+                <w:lang w:eastAsia="es-CO"/>
+              </w:rPr>
+              <w:t>3</w:t>
+            </w:r>
+            <w:r>
+              <w:rPr>
+                <w:rFonts w:eastAsia="Times New Roman" w:cs="Times New Roman"/>
+                <w:b/>
+                <w:sz w:val="17"/>
+                <w:szCs w:val="17"/>
+                <w:lang w:eastAsia="es-CO"/>
+              </w:rPr>
+              <w:t>4</w:t>
+            </w:r>
+            <w:r>
+              <w:rPr>
+                <w:rFonts w:eastAsia="Times New Roman" w:cs="Times New Roman"/>
+                <w:b/>
+                <w:sz w:val="17"/>
+                <w:szCs w:val="17"/>
+                <w:lang w:eastAsia="es-CO"/>
+              </w:rPr>
+              <w:t xml:space="preserve">. ¿En qué áreas de la organización ubica usted los principales beneficios recibidos? </w:t>
+            </w:r>
+          </w:p>
+          <w:p>
+            <w:pPr>
+              <w:rPr>
+                <w:rFonts w:eastAsia="Times New Roman" w:cs="Times New Roman"/>
+                <w:b/>
                 <w:sz w:val="17"/>
                 <w:szCs w:val="17"/>
                 <w:lang w:eastAsia="es-CO"/>
@@ -6743,7 +9054,7 @@
   <a:extraClrSchemeLst/>
   <a:extLst>
     <a:ext uri="{05A4C25C-085E-4340-85A3-A5531E510DB2}">
-      <thm15:themeFamily xmlns="" xmlns:thm15="http://schemas.microsoft.com/office/thememl/2012/main" name="Office Theme" id="{62F939B6-93AF-4DB8-9C6B-D6C7DFDC589F}" vid="{4A3C46E8-61CC-4603-A589-7422A47A8E4A}"/>
+      <thm15:themeFamily xmlns:thm15="http://schemas.microsoft.com/office/thememl/2012/main" xmlns="" name="Office Theme" id="{62F939B6-93AF-4DB8-9C6B-D6C7DFDC589F}" vid="{4A3C46E8-61CC-4603-A589-7422A47A8E4A}"/>
     </a:ext>
   </a:extLst>
 </a:theme>

</xml_diff>